<commit_message>
Added adaline error experiment
</commit_message>
<xml_diff>
--- a/sprawko/daniel_bider.docx
+++ b/sprawko/daniel_bider.docx
@@ -1,6 +1,6 @@
 
 <file path=word/document.xml><?xml version="1.0" encoding="utf-8"?>
-<w:document xmlns:wpc="http://schemas.microsoft.com/office/word/2010/wordprocessingCanvas" xmlns:cx="http://schemas.microsoft.com/office/drawing/2014/chartex" xmlns:cx1="http://schemas.microsoft.com/office/drawing/2015/9/8/chartex" xmlns:cx2="http://schemas.microsoft.com/office/drawing/2015/10/21/chartex" xmlns:mc="http://schemas.openxmlformats.org/markup-compatibility/2006" xmlns:o="urn:schemas-microsoft-com:office:office" xmlns:r="http://schemas.openxmlformats.org/officeDocument/2006/relationships" xmlns:m="http://schemas.openxmlformats.org/officeDocument/2006/math" xmlns:v="urn:schemas-microsoft-com:vml" xmlns:wp14="http://schemas.microsoft.com/office/word/2010/wordprocessingDrawing" xmlns:wp="http://schemas.openxmlformats.org/drawingml/2006/wordprocessingDrawing" xmlns:w10="urn:schemas-microsoft-com:office:word" xmlns:w="http://schemas.openxmlformats.org/wordprocessingml/2006/main" xmlns:w14="http://schemas.microsoft.com/office/word/2010/wordml" xmlns:w15="http://schemas.microsoft.com/office/word/2012/wordml" xmlns:w16se="http://schemas.microsoft.com/office/word/2015/wordml/symex" xmlns:wpg="http://schemas.microsoft.com/office/word/2010/wordprocessingGroup" xmlns:wpi="http://schemas.microsoft.com/office/word/2010/wordprocessingInk" xmlns:wne="http://schemas.microsoft.com/office/word/2006/wordml" xmlns:wps="http://schemas.microsoft.com/office/word/2010/wordprocessingShape" mc:Ignorable="w14 w15 w16se wp14">
+<w:document xmlns:wpc="http://schemas.microsoft.com/office/word/2010/wordprocessingCanvas" xmlns:cx="http://schemas.microsoft.com/office/drawing/2014/chartex" xmlns:cx1="http://schemas.microsoft.com/office/drawing/2015/9/8/chartex" xmlns:cx2="http://schemas.microsoft.com/office/drawing/2015/10/21/chartex" xmlns:cx3="http://schemas.microsoft.com/office/drawing/2016/5/9/chartex" xmlns:cx4="http://schemas.microsoft.com/office/drawing/2016/5/10/chartex" xmlns:cx5="http://schemas.microsoft.com/office/drawing/2016/5/11/chartex" xmlns:mc="http://schemas.openxmlformats.org/markup-compatibility/2006" xmlns:o="urn:schemas-microsoft-com:office:office" xmlns:r="http://schemas.openxmlformats.org/officeDocument/2006/relationships" xmlns:m="http://schemas.openxmlformats.org/officeDocument/2006/math" xmlns:v="urn:schemas-microsoft-com:vml" xmlns:wp14="http://schemas.microsoft.com/office/word/2010/wordprocessingDrawing" xmlns:wp="http://schemas.openxmlformats.org/drawingml/2006/wordprocessingDrawing" xmlns:w10="urn:schemas-microsoft-com:office:word" xmlns:w="http://schemas.openxmlformats.org/wordprocessingml/2006/main" xmlns:w14="http://schemas.microsoft.com/office/word/2010/wordml" xmlns:w15="http://schemas.microsoft.com/office/word/2012/wordml" xmlns:w16se="http://schemas.microsoft.com/office/word/2015/wordml/symex" xmlns:wpg="http://schemas.microsoft.com/office/word/2010/wordprocessingGroup" xmlns:wpi="http://schemas.microsoft.com/office/word/2010/wordprocessingInk" xmlns:wne="http://schemas.microsoft.com/office/word/2006/wordml" xmlns:wps="http://schemas.microsoft.com/office/word/2010/wordprocessingShape" mc:Ignorable="w14 w15 w16se wp14">
   <w:body>
     <w:p>
       <w:pPr>
@@ -1257,27 +1257,14 @@
                             <w:r>
                               <w:t xml:space="preserve">Rysunek </w:t>
                             </w:r>
-                            <w:r>
-                              <w:fldChar w:fldCharType="begin"/>
-                            </w:r>
-                            <w:r>
-                              <w:instrText xml:space="preserve"> SEQ Rysunek \* ARABIC </w:instrText>
-                            </w:r>
-                            <w:r>
-                              <w:fldChar w:fldCharType="separate"/>
-                            </w:r>
-                            <w:r>
-                              <w:rPr>
-                                <w:noProof/>
-                              </w:rPr>
-                              <w:t>1</w:t>
-                            </w:r>
-                            <w:r>
-                              <w:rPr>
-                                <w:noProof/>
-                              </w:rPr>
-                              <w:fldChar w:fldCharType="end"/>
-                            </w:r>
+                            <w:fldSimple w:instr=" SEQ Rysunek \* ARABIC ">
+                              <w:r>
+                                <w:rPr>
+                                  <w:noProof/>
+                                </w:rPr>
+                                <w:t>1</w:t>
+                              </w:r>
+                            </w:fldSimple>
                           </w:p>
                         </w:txbxContent>
                       </wps:txbx>
@@ -1598,24 +1585,14 @@
       <w:r>
         <w:t xml:space="preserve">Rysunek </w:t>
       </w:r>
-      <w:r>
-        <w:fldChar w:fldCharType="begin"/>
-      </w:r>
-      <w:r>
-        <w:instrText xml:space="preserve"> SEQ Rysunek \* ARABIC </w:instrText>
-      </w:r>
-      <w:r>
-        <w:fldChar w:fldCharType="separate"/>
-      </w:r>
-      <w:r>
-        <w:rPr>
-          <w:noProof/>
-        </w:rPr>
-        <w:t>3</w:t>
-      </w:r>
-      <w:r>
-        <w:fldChar w:fldCharType="end"/>
-      </w:r>
+      <w:fldSimple w:instr=" SEQ Rysunek \* ARABIC ">
+        <w:r>
+          <w:rPr>
+            <w:noProof/>
+          </w:rPr>
+          <w:t>3</w:t>
+        </w:r>
+      </w:fldSimple>
       <w:r>
         <w:t xml:space="preserve"> - aproksymowana linia dla parametru uczenia = 0,1</w:t>
       </w:r>
@@ -1677,24 +1654,14 @@
       <w:r>
         <w:t xml:space="preserve">Rysunek </w:t>
       </w:r>
-      <w:r>
-        <w:fldChar w:fldCharType="begin"/>
-      </w:r>
-      <w:r>
-        <w:instrText xml:space="preserve"> SEQ Rysunek \* ARABIC </w:instrText>
-      </w:r>
-      <w:r>
-        <w:fldChar w:fldCharType="separate"/>
-      </w:r>
-      <w:r>
-        <w:rPr>
-          <w:noProof/>
-        </w:rPr>
-        <w:t>2</w:t>
-      </w:r>
-      <w:r>
-        <w:fldChar w:fldCharType="end"/>
-      </w:r>
+      <w:fldSimple w:instr=" SEQ Rysunek \* ARABIC ">
+        <w:r>
+          <w:rPr>
+            <w:noProof/>
+          </w:rPr>
+          <w:t>2</w:t>
+        </w:r>
+      </w:fldSimple>
       <w:r>
         <w:t xml:space="preserve"> - aproksymowana linia dla parametru uczenia = </w:t>
       </w:r>
@@ -2094,6 +2061,95 @@
           </wp:inline>
         </w:drawing>
       </w:r>
+    </w:p>
+    <w:p>
+      <w:r>
+        <w:br w:type="page"/>
+      </w:r>
+    </w:p>
+    <w:p>
+      <w:pPr>
+        <w:pStyle w:val="Nagwek3"/>
+      </w:pPr>
+      <w:r>
+        <w:lastRenderedPageBreak/>
+        <w:t>Przebieg uczenia</w:t>
+      </w:r>
+    </w:p>
+    <w:p>
+      <w:r>
+        <w:t>Próg uczenia = 0,4</w:t>
+      </w:r>
+    </w:p>
+    <w:p>
+      <w:pPr>
+        <w:pStyle w:val="Nagwek3"/>
+      </w:pPr>
+      <w:r>
+        <w:rPr>
+          <w:noProof/>
+          <w:lang w:eastAsia="pl-PL"/>
+        </w:rPr>
+        <w:drawing>
+          <wp:inline distT="0" distB="0" distL="0" distR="0" wp14:anchorId="66C77A8F" wp14:editId="0D690E92">
+            <wp:extent cx="4572000" cy="2743200"/>
+            <wp:effectExtent l="0" t="0" r="0" b="0"/>
+            <wp:docPr id="4" name="Wykres 4">
+              <a:extLst xmlns:a="http://schemas.openxmlformats.org/drawingml/2006/main">
+                <a:ext uri="{FF2B5EF4-FFF2-40B4-BE49-F238E27FC236}">
+                  <a16:creationId xmlns:a16="http://schemas.microsoft.com/office/drawing/2014/main" id="{62E1CCE4-A2FB-4F5B-A029-144DAF4C8603}"/>
+                </a:ext>
+              </a:extLst>
+            </wp:docPr>
+            <wp:cNvGraphicFramePr/>
+            <a:graphic xmlns:a="http://schemas.openxmlformats.org/drawingml/2006/main">
+              <a:graphicData uri="http://schemas.openxmlformats.org/drawingml/2006/chart">
+                <c:chart xmlns:c="http://schemas.openxmlformats.org/drawingml/2006/chart" xmlns:r="http://schemas.openxmlformats.org/officeDocument/2006/relationships" r:id="rId26"/>
+              </a:graphicData>
+            </a:graphic>
+          </wp:inline>
+        </w:drawing>
+      </w:r>
+    </w:p>
+    <w:p>
+      <w:r>
+        <w:t>Próg uczenia = 0,</w:t>
+      </w:r>
+      <w:r>
+        <w:t>33</w:t>
+      </w:r>
+    </w:p>
+    <w:p>
+      <w:pPr>
+        <w:pStyle w:val="Nagwek3"/>
+      </w:pPr>
+      <w:r>
+        <w:rPr>
+          <w:noProof/>
+          <w:lang w:eastAsia="pl-PL"/>
+        </w:rPr>
+        <w:drawing>
+          <wp:inline distT="0" distB="0" distL="0" distR="0" wp14:anchorId="5532F1A4" wp14:editId="57F793B6">
+            <wp:extent cx="4572000" cy="2743200"/>
+            <wp:effectExtent l="0" t="0" r="0" b="0"/>
+            <wp:docPr id="6" name="Wykres 6">
+              <a:extLst xmlns:a="http://schemas.openxmlformats.org/drawingml/2006/main">
+                <a:ext uri="{FF2B5EF4-FFF2-40B4-BE49-F238E27FC236}">
+                  <a16:creationId xmlns:a16="http://schemas.microsoft.com/office/drawing/2014/main" id="{D209581A-96D8-4E17-BE02-88DAA36C6B84}"/>
+                </a:ext>
+              </a:extLst>
+            </wp:docPr>
+            <wp:cNvGraphicFramePr/>
+            <a:graphic xmlns:a="http://schemas.openxmlformats.org/drawingml/2006/main">
+              <a:graphicData uri="http://schemas.openxmlformats.org/drawingml/2006/chart">
+                <c:chart xmlns:c="http://schemas.openxmlformats.org/drawingml/2006/chart" xmlns:r="http://schemas.openxmlformats.org/officeDocument/2006/relationships" r:id="rId27"/>
+              </a:graphicData>
+            </a:graphic>
+          </wp:inline>
+        </w:drawing>
+      </w:r>
+      <w:bookmarkStart w:id="12" w:name="_GoBack"/>
+      <w:bookmarkEnd w:id="12"/>
       <w:r>
         <w:br w:type="page"/>
       </w:r>
@@ -2159,11 +2215,9 @@
       <w:r>
         <w:t>Zaproponowana implementacja ADALINE dla problemu funkcji AND osiąga minimalny błąd równy ok. 0,33. Na wykresach widać, że taki minimalny błąd jest osiągany, ale trwa to znacznie dłużej niż osiągnięcie nieco wyższego (0,35) błędu.</w:t>
       </w:r>
-      <w:bookmarkStart w:id="12" w:name="_GoBack"/>
-      <w:bookmarkEnd w:id="12"/>
     </w:p>
     <w:sectPr>
-      <w:footerReference w:type="default" r:id="rId26"/>
+      <w:footerReference w:type="default" r:id="rId28"/>
       <w:pgSz w:w="11906" w:h="16838"/>
       <w:pgMar w:top="1418" w:right="851" w:bottom="851" w:left="1418" w:header="709" w:footer="709" w:gutter="0"/>
       <w:cols w:space="708"/>
@@ -2174,7 +2228,7 @@
 </file>
 
 <file path=word/endnotes.xml><?xml version="1.0" encoding="utf-8"?>
-<w:endnotes xmlns:wpc="http://schemas.microsoft.com/office/word/2010/wordprocessingCanvas" xmlns:cx="http://schemas.microsoft.com/office/drawing/2014/chartex" xmlns:cx1="http://schemas.microsoft.com/office/drawing/2015/9/8/chartex" xmlns:cx2="http://schemas.microsoft.com/office/drawing/2015/10/21/chartex" xmlns:mc="http://schemas.openxmlformats.org/markup-compatibility/2006" xmlns:o="urn:schemas-microsoft-com:office:office" xmlns:r="http://schemas.openxmlformats.org/officeDocument/2006/relationships" xmlns:m="http://schemas.openxmlformats.org/officeDocument/2006/math" xmlns:v="urn:schemas-microsoft-com:vml" xmlns:wp14="http://schemas.microsoft.com/office/word/2010/wordprocessingDrawing" xmlns:wp="http://schemas.openxmlformats.org/drawingml/2006/wordprocessingDrawing" xmlns:w10="urn:schemas-microsoft-com:office:word" xmlns:w="http://schemas.openxmlformats.org/wordprocessingml/2006/main" xmlns:w14="http://schemas.microsoft.com/office/word/2010/wordml" xmlns:w15="http://schemas.microsoft.com/office/word/2012/wordml" xmlns:w16se="http://schemas.microsoft.com/office/word/2015/wordml/symex" xmlns:wpg="http://schemas.microsoft.com/office/word/2010/wordprocessingGroup" xmlns:wpi="http://schemas.microsoft.com/office/word/2010/wordprocessingInk" xmlns:wne="http://schemas.microsoft.com/office/word/2006/wordml" xmlns:wps="http://schemas.microsoft.com/office/word/2010/wordprocessingShape" mc:Ignorable="w14 w15 w16se wp14">
+<w:endnotes xmlns:wpc="http://schemas.microsoft.com/office/word/2010/wordprocessingCanvas" xmlns:cx="http://schemas.microsoft.com/office/drawing/2014/chartex" xmlns:cx1="http://schemas.microsoft.com/office/drawing/2015/9/8/chartex" xmlns:cx2="http://schemas.microsoft.com/office/drawing/2015/10/21/chartex" xmlns:cx3="http://schemas.microsoft.com/office/drawing/2016/5/9/chartex" xmlns:cx4="http://schemas.microsoft.com/office/drawing/2016/5/10/chartex" xmlns:cx5="http://schemas.microsoft.com/office/drawing/2016/5/11/chartex" xmlns:mc="http://schemas.openxmlformats.org/markup-compatibility/2006" xmlns:o="urn:schemas-microsoft-com:office:office" xmlns:r="http://schemas.openxmlformats.org/officeDocument/2006/relationships" xmlns:m="http://schemas.openxmlformats.org/officeDocument/2006/math" xmlns:v="urn:schemas-microsoft-com:vml" xmlns:wp14="http://schemas.microsoft.com/office/word/2010/wordprocessingDrawing" xmlns:wp="http://schemas.openxmlformats.org/drawingml/2006/wordprocessingDrawing" xmlns:w10="urn:schemas-microsoft-com:office:word" xmlns:w="http://schemas.openxmlformats.org/wordprocessingml/2006/main" xmlns:w14="http://schemas.microsoft.com/office/word/2010/wordml" xmlns:w15="http://schemas.microsoft.com/office/word/2012/wordml" xmlns:w16se="http://schemas.microsoft.com/office/word/2015/wordml/symex" xmlns:wpg="http://schemas.microsoft.com/office/word/2010/wordprocessingGroup" xmlns:wpi="http://schemas.microsoft.com/office/word/2010/wordprocessingInk" xmlns:wne="http://schemas.microsoft.com/office/word/2006/wordml" xmlns:wps="http://schemas.microsoft.com/office/word/2010/wordprocessingShape" mc:Ignorable="w14 w15 w16se wp14">
   <w:endnote w:type="separator" w:id="-1">
     <w:p>
       <w:pPr>
@@ -2199,7 +2253,7 @@
 </file>
 
 <file path=word/footer1.xml><?xml version="1.0" encoding="utf-8"?>
-<w:ftr xmlns:wpc="http://schemas.microsoft.com/office/word/2010/wordprocessingCanvas" xmlns:cx="http://schemas.microsoft.com/office/drawing/2014/chartex" xmlns:cx1="http://schemas.microsoft.com/office/drawing/2015/9/8/chartex" xmlns:cx2="http://schemas.microsoft.com/office/drawing/2015/10/21/chartex" xmlns:mc="http://schemas.openxmlformats.org/markup-compatibility/2006" xmlns:o="urn:schemas-microsoft-com:office:office" xmlns:r="http://schemas.openxmlformats.org/officeDocument/2006/relationships" xmlns:m="http://schemas.openxmlformats.org/officeDocument/2006/math" xmlns:v="urn:schemas-microsoft-com:vml" xmlns:wp14="http://schemas.microsoft.com/office/word/2010/wordprocessingDrawing" xmlns:wp="http://schemas.openxmlformats.org/drawingml/2006/wordprocessingDrawing" xmlns:w10="urn:schemas-microsoft-com:office:word" xmlns:w="http://schemas.openxmlformats.org/wordprocessingml/2006/main" xmlns:w14="http://schemas.microsoft.com/office/word/2010/wordml" xmlns:w15="http://schemas.microsoft.com/office/word/2012/wordml" xmlns:w16se="http://schemas.microsoft.com/office/word/2015/wordml/symex" xmlns:wpg="http://schemas.microsoft.com/office/word/2010/wordprocessingGroup" xmlns:wpi="http://schemas.microsoft.com/office/word/2010/wordprocessingInk" xmlns:wne="http://schemas.microsoft.com/office/word/2006/wordml" xmlns:wps="http://schemas.microsoft.com/office/word/2010/wordprocessingShape" mc:Ignorable="w14 w15 w16se wp14">
+<w:ftr xmlns:wpc="http://schemas.microsoft.com/office/word/2010/wordprocessingCanvas" xmlns:cx="http://schemas.microsoft.com/office/drawing/2014/chartex" xmlns:cx1="http://schemas.microsoft.com/office/drawing/2015/9/8/chartex" xmlns:cx2="http://schemas.microsoft.com/office/drawing/2015/10/21/chartex" xmlns:cx3="http://schemas.microsoft.com/office/drawing/2016/5/9/chartex" xmlns:cx4="http://schemas.microsoft.com/office/drawing/2016/5/10/chartex" xmlns:cx5="http://schemas.microsoft.com/office/drawing/2016/5/11/chartex" xmlns:mc="http://schemas.openxmlformats.org/markup-compatibility/2006" xmlns:o="urn:schemas-microsoft-com:office:office" xmlns:r="http://schemas.openxmlformats.org/officeDocument/2006/relationships" xmlns:m="http://schemas.openxmlformats.org/officeDocument/2006/math" xmlns:v="urn:schemas-microsoft-com:vml" xmlns:wp14="http://schemas.microsoft.com/office/word/2010/wordprocessingDrawing" xmlns:wp="http://schemas.openxmlformats.org/drawingml/2006/wordprocessingDrawing" xmlns:w10="urn:schemas-microsoft-com:office:word" xmlns:w="http://schemas.openxmlformats.org/wordprocessingml/2006/main" xmlns:w14="http://schemas.microsoft.com/office/word/2010/wordml" xmlns:w15="http://schemas.microsoft.com/office/word/2012/wordml" xmlns:w16se="http://schemas.microsoft.com/office/word/2015/wordml/symex" xmlns:wpg="http://schemas.microsoft.com/office/word/2010/wordprocessingGroup" xmlns:wpi="http://schemas.microsoft.com/office/word/2010/wordprocessingInk" xmlns:wne="http://schemas.microsoft.com/office/word/2006/wordml" xmlns:wps="http://schemas.microsoft.com/office/word/2010/wordprocessingShape" mc:Ignorable="w14 w15 w16se wp14">
   <w:sdt>
     <w:sdtPr>
       <w:rPr>
@@ -2257,7 +2311,7 @@
             <w:sz w:val="28"/>
             <w:szCs w:val="28"/>
           </w:rPr>
-          <w:t>12</w:t>
+          <w:t>13</w:t>
         </w:r>
         <w:r>
           <w:rPr>
@@ -2279,7 +2333,7 @@
 </file>
 
 <file path=word/footnotes.xml><?xml version="1.0" encoding="utf-8"?>
-<w:footnotes xmlns:wpc="http://schemas.microsoft.com/office/word/2010/wordprocessingCanvas" xmlns:cx="http://schemas.microsoft.com/office/drawing/2014/chartex" xmlns:cx1="http://schemas.microsoft.com/office/drawing/2015/9/8/chartex" xmlns:cx2="http://schemas.microsoft.com/office/drawing/2015/10/21/chartex" xmlns:mc="http://schemas.openxmlformats.org/markup-compatibility/2006" xmlns:o="urn:schemas-microsoft-com:office:office" xmlns:r="http://schemas.openxmlformats.org/officeDocument/2006/relationships" xmlns:m="http://schemas.openxmlformats.org/officeDocument/2006/math" xmlns:v="urn:schemas-microsoft-com:vml" xmlns:wp14="http://schemas.microsoft.com/office/word/2010/wordprocessingDrawing" xmlns:wp="http://schemas.openxmlformats.org/drawingml/2006/wordprocessingDrawing" xmlns:w10="urn:schemas-microsoft-com:office:word" xmlns:w="http://schemas.openxmlformats.org/wordprocessingml/2006/main" xmlns:w14="http://schemas.microsoft.com/office/word/2010/wordml" xmlns:w15="http://schemas.microsoft.com/office/word/2012/wordml" xmlns:w16se="http://schemas.microsoft.com/office/word/2015/wordml/symex" xmlns:wpg="http://schemas.microsoft.com/office/word/2010/wordprocessingGroup" xmlns:wpi="http://schemas.microsoft.com/office/word/2010/wordprocessingInk" xmlns:wne="http://schemas.microsoft.com/office/word/2006/wordml" xmlns:wps="http://schemas.microsoft.com/office/word/2010/wordprocessingShape" mc:Ignorable="w14 w15 w16se wp14">
+<w:footnotes xmlns:wpc="http://schemas.microsoft.com/office/word/2010/wordprocessingCanvas" xmlns:cx="http://schemas.microsoft.com/office/drawing/2014/chartex" xmlns:cx1="http://schemas.microsoft.com/office/drawing/2015/9/8/chartex" xmlns:cx2="http://schemas.microsoft.com/office/drawing/2015/10/21/chartex" xmlns:cx3="http://schemas.microsoft.com/office/drawing/2016/5/9/chartex" xmlns:cx4="http://schemas.microsoft.com/office/drawing/2016/5/10/chartex" xmlns:cx5="http://schemas.microsoft.com/office/drawing/2016/5/11/chartex" xmlns:mc="http://schemas.openxmlformats.org/markup-compatibility/2006" xmlns:o="urn:schemas-microsoft-com:office:office" xmlns:r="http://schemas.openxmlformats.org/officeDocument/2006/relationships" xmlns:m="http://schemas.openxmlformats.org/officeDocument/2006/math" xmlns:v="urn:schemas-microsoft-com:vml" xmlns:wp14="http://schemas.microsoft.com/office/word/2010/wordprocessingDrawing" xmlns:wp="http://schemas.openxmlformats.org/drawingml/2006/wordprocessingDrawing" xmlns:w10="urn:schemas-microsoft-com:office:word" xmlns:w="http://schemas.openxmlformats.org/wordprocessingml/2006/main" xmlns:w14="http://schemas.microsoft.com/office/word/2010/wordml" xmlns:w15="http://schemas.microsoft.com/office/word/2012/wordml" xmlns:w16se="http://schemas.microsoft.com/office/word/2015/wordml/symex" xmlns:wpg="http://schemas.microsoft.com/office/word/2010/wordprocessingGroup" xmlns:wpi="http://schemas.microsoft.com/office/word/2010/wordprocessingInk" xmlns:wne="http://schemas.microsoft.com/office/word/2006/wordml" xmlns:wps="http://schemas.microsoft.com/office/word/2010/wordprocessingShape" mc:Ignorable="w14 w15 w16se wp14">
   <w:footnote w:type="separator" w:id="-1">
     <w:p>
       <w:pPr>
@@ -2320,7 +2374,7 @@
       </w:pPr>
     </w:pPrDefault>
   </w:docDefaults>
-  <w:latentStyles w:defLockedState="0" w:defUIPriority="99" w:defSemiHidden="0" w:defUnhideWhenUsed="0" w:defQFormat="0" w:count="373">
+  <w:latentStyles w:defLockedState="0" w:defUIPriority="99" w:defSemiHidden="0" w:defUnhideWhenUsed="0" w:defQFormat="0" w:count="374">
     <w:lsdException w:name="Normal" w:uiPriority="0" w:qFormat="1"/>
     <w:lsdException w:name="heading 1" w:uiPriority="9" w:qFormat="1"/>
     <w:lsdException w:name="heading 2" w:semiHidden="1" w:uiPriority="9" w:unhideWhenUsed="1" w:qFormat="1"/>
@@ -2426,7 +2480,6 @@
     <w:lsdException w:name="HTML Sample" w:semiHidden="1" w:unhideWhenUsed="1"/>
     <w:lsdException w:name="HTML Typewriter" w:semiHidden="1" w:unhideWhenUsed="1"/>
     <w:lsdException w:name="HTML Variable" w:semiHidden="1" w:unhideWhenUsed="1"/>
-    <w:lsdException w:name="Normal Table" w:semiHidden="1" w:unhideWhenUsed="1"/>
     <w:lsdException w:name="annotation subject" w:semiHidden="1" w:unhideWhenUsed="1"/>
     <w:lsdException w:name="No List" w:semiHidden="1" w:unhideWhenUsed="1"/>
     <w:lsdException w:name="Outline List 1" w:semiHidden="1" w:unhideWhenUsed="1"/>
@@ -2473,10 +2526,8 @@
     <w:lsdException w:name="Table Subtle 2" w:semiHidden="1" w:unhideWhenUsed="1"/>
     <w:lsdException w:name="Table Web 1" w:semiHidden="1" w:unhideWhenUsed="1"/>
     <w:lsdException w:name="Table Web 2" w:semiHidden="1" w:unhideWhenUsed="1"/>
-    <w:lsdException w:name="Table Web 3" w:semiHidden="1" w:unhideWhenUsed="1"/>
     <w:lsdException w:name="Balloon Text" w:semiHidden="1" w:unhideWhenUsed="1"/>
     <w:lsdException w:name="Table Grid" w:uiPriority="39"/>
-    <w:lsdException w:name="Table Theme" w:semiHidden="1" w:unhideWhenUsed="1"/>
     <w:lsdException w:name="Placeholder Text" w:semiHidden="1"/>
     <w:lsdException w:name="No Spacing" w:uiPriority="1" w:qFormat="1"/>
     <w:lsdException w:name="Light Shading" w:uiPriority="60"/>
@@ -2694,6 +2745,7 @@
     <w:lsdException w:name="List Table 7 Colorful Accent 6" w:uiPriority="52"/>
     <w:lsdException w:name="Mention" w:semiHidden="1" w:unhideWhenUsed="1"/>
     <w:lsdException w:name="Smart Hyperlink" w:semiHidden="1" w:unhideWhenUsed="1"/>
+    <w:lsdException w:name="Hashtag" w:semiHidden="1" w:unhideWhenUsed="1"/>
   </w:latentStyles>
   <w:style w:type="paragraph" w:default="1" w:styleId="Normalny">
     <w:name w:val="Normal"/>
@@ -7503,6 +7555,958 @@
 </c:chartSpace>
 </file>
 
+<file path=word/charts/chart15.xml><?xml version="1.0" encoding="utf-8"?>
+<c:chartSpace xmlns:c="http://schemas.openxmlformats.org/drawingml/2006/chart" xmlns:a="http://schemas.openxmlformats.org/drawingml/2006/main" xmlns:r="http://schemas.openxmlformats.org/officeDocument/2006/relationships" xmlns:c16r2="http://schemas.microsoft.com/office/drawing/2015/06/chart">
+  <c:date1904 val="0"/>
+  <c:lang val="pl-PL"/>
+  <c:roundedCorners val="0"/>
+  <mc:AlternateContent xmlns:mc="http://schemas.openxmlformats.org/markup-compatibility/2006">
+    <mc:Choice xmlns:c14="http://schemas.microsoft.com/office/drawing/2007/8/2/chart" Requires="c14">
+      <c14:style val="102"/>
+    </mc:Choice>
+    <mc:Fallback>
+      <c:style val="2"/>
+    </mc:Fallback>
+  </mc:AlternateContent>
+  <c:chart>
+    <c:title>
+      <c:overlay val="0"/>
+      <c:spPr>
+        <a:noFill/>
+        <a:ln>
+          <a:noFill/>
+        </a:ln>
+        <a:effectLst/>
+      </c:spPr>
+      <c:txPr>
+        <a:bodyPr rot="0" spcFirstLastPara="1" vertOverflow="ellipsis" vert="horz" wrap="square" anchor="ctr" anchorCtr="1"/>
+        <a:lstStyle/>
+        <a:p>
+          <a:pPr>
+            <a:defRPr sz="1400" b="0" i="0" u="none" strike="noStrike" kern="1200" spc="0" baseline="0">
+              <a:solidFill>
+                <a:schemeClr val="tx1">
+                  <a:lumMod val="65000"/>
+                  <a:lumOff val="35000"/>
+                </a:schemeClr>
+              </a:solidFill>
+              <a:latin typeface="+mn-lt"/>
+              <a:ea typeface="+mn-ea"/>
+              <a:cs typeface="+mn-cs"/>
+            </a:defRPr>
+          </a:pPr>
+          <a:endParaRPr lang="pl-PL"/>
+        </a:p>
+      </c:txPr>
+    </c:title>
+    <c:autoTitleDeleted val="0"/>
+    <c:plotArea>
+      <c:layout/>
+      <c:lineChart>
+        <c:grouping val="standard"/>
+        <c:varyColors val="0"/>
+        <c:ser>
+          <c:idx val="0"/>
+          <c:order val="0"/>
+          <c:tx>
+            <c:strRef>
+              <c:f>'ae_0,4'!$B$2</c:f>
+              <c:strCache>
+                <c:ptCount val="1"/>
+                <c:pt idx="0">
+                  <c:v>error</c:v>
+                </c:pt>
+              </c:strCache>
+            </c:strRef>
+          </c:tx>
+          <c:spPr>
+            <a:ln w="28575" cap="rnd">
+              <a:solidFill>
+                <a:schemeClr val="accent1"/>
+              </a:solidFill>
+              <a:round/>
+            </a:ln>
+            <a:effectLst/>
+          </c:spPr>
+          <c:marker>
+            <c:symbol val="none"/>
+          </c:marker>
+          <c:cat>
+            <c:numRef>
+              <c:f>'ae_0,4'!$A$3:$A$14</c:f>
+              <c:numCache>
+                <c:formatCode>General</c:formatCode>
+                <c:ptCount val="12"/>
+                <c:pt idx="0">
+                  <c:v>1</c:v>
+                </c:pt>
+                <c:pt idx="1">
+                  <c:v>2</c:v>
+                </c:pt>
+                <c:pt idx="2">
+                  <c:v>3</c:v>
+                </c:pt>
+                <c:pt idx="3">
+                  <c:v>4</c:v>
+                </c:pt>
+                <c:pt idx="4">
+                  <c:v>5</c:v>
+                </c:pt>
+                <c:pt idx="5">
+                  <c:v>6</c:v>
+                </c:pt>
+                <c:pt idx="6">
+                  <c:v>7</c:v>
+                </c:pt>
+                <c:pt idx="7">
+                  <c:v>8</c:v>
+                </c:pt>
+                <c:pt idx="8">
+                  <c:v>9</c:v>
+                </c:pt>
+                <c:pt idx="9">
+                  <c:v>10</c:v>
+                </c:pt>
+                <c:pt idx="10">
+                  <c:v>11</c:v>
+                </c:pt>
+                <c:pt idx="11">
+                  <c:v>12</c:v>
+                </c:pt>
+              </c:numCache>
+            </c:numRef>
+          </c:cat>
+          <c:val>
+            <c:numRef>
+              <c:f>'ae_0,4'!$B$3:$B$14</c:f>
+              <c:numCache>
+                <c:formatCode>General</c:formatCode>
+                <c:ptCount val="12"/>
+                <c:pt idx="0">
+                  <c:v>1.4639278158945299</c:v>
+                </c:pt>
+                <c:pt idx="1">
+                  <c:v>0.98717871435555904</c:v>
+                </c:pt>
+                <c:pt idx="2">
+                  <c:v>0.83835774501016302</c:v>
+                </c:pt>
+                <c:pt idx="3">
+                  <c:v>0.75323590139561303</c:v>
+                </c:pt>
+                <c:pt idx="4">
+                  <c:v>0.61786027561727597</c:v>
+                </c:pt>
+                <c:pt idx="5">
+                  <c:v>0.52143728416537805</c:v>
+                </c:pt>
+                <c:pt idx="6">
+                  <c:v>0.53005107824790798</c:v>
+                </c:pt>
+                <c:pt idx="7">
+                  <c:v>0.44623409548966497</c:v>
+                </c:pt>
+                <c:pt idx="8">
+                  <c:v>0.432288661744757</c:v>
+                </c:pt>
+                <c:pt idx="9">
+                  <c:v>0.40065294847662503</c:v>
+                </c:pt>
+                <c:pt idx="10">
+                  <c:v>0.454785524432813</c:v>
+                </c:pt>
+                <c:pt idx="11">
+                  <c:v>0.39232375087655902</c:v>
+                </c:pt>
+              </c:numCache>
+            </c:numRef>
+          </c:val>
+          <c:smooth val="0"/>
+          <c:extLst>
+            <c:ext xmlns:c16="http://schemas.microsoft.com/office/drawing/2014/chart" uri="{C3380CC4-5D6E-409C-BE32-E72D297353CC}">
+              <c16:uniqueId val="{00000000-C5EB-4FE8-908F-FCAFCA4A0CE4}"/>
+            </c:ext>
+          </c:extLst>
+        </c:ser>
+        <c:dLbls>
+          <c:showLegendKey val="0"/>
+          <c:showVal val="0"/>
+          <c:showCatName val="0"/>
+          <c:showSerName val="0"/>
+          <c:showPercent val="0"/>
+          <c:showBubbleSize val="0"/>
+        </c:dLbls>
+        <c:smooth val="0"/>
+        <c:axId val="452869064"/>
+        <c:axId val="452877592"/>
+      </c:lineChart>
+      <c:catAx>
+        <c:axId val="452869064"/>
+        <c:scaling>
+          <c:orientation val="minMax"/>
+        </c:scaling>
+        <c:delete val="0"/>
+        <c:axPos val="b"/>
+        <c:numFmt formatCode="General" sourceLinked="1"/>
+        <c:majorTickMark val="none"/>
+        <c:minorTickMark val="none"/>
+        <c:tickLblPos val="nextTo"/>
+        <c:spPr>
+          <a:noFill/>
+          <a:ln w="9525" cap="flat" cmpd="sng" algn="ctr">
+            <a:solidFill>
+              <a:schemeClr val="tx1">
+                <a:lumMod val="15000"/>
+                <a:lumOff val="85000"/>
+              </a:schemeClr>
+            </a:solidFill>
+            <a:round/>
+          </a:ln>
+          <a:effectLst/>
+        </c:spPr>
+        <c:txPr>
+          <a:bodyPr rot="-60000000" spcFirstLastPara="1" vertOverflow="ellipsis" vert="horz" wrap="square" anchor="ctr" anchorCtr="1"/>
+          <a:lstStyle/>
+          <a:p>
+            <a:pPr>
+              <a:defRPr sz="900" b="0" i="0" u="none" strike="noStrike" kern="1200" baseline="0">
+                <a:solidFill>
+                  <a:schemeClr val="tx1">
+                    <a:lumMod val="65000"/>
+                    <a:lumOff val="35000"/>
+                  </a:schemeClr>
+                </a:solidFill>
+                <a:latin typeface="+mn-lt"/>
+                <a:ea typeface="+mn-ea"/>
+                <a:cs typeface="+mn-cs"/>
+              </a:defRPr>
+            </a:pPr>
+            <a:endParaRPr lang="pl-PL"/>
+          </a:p>
+        </c:txPr>
+        <c:crossAx val="452877592"/>
+        <c:crosses val="autoZero"/>
+        <c:auto val="1"/>
+        <c:lblAlgn val="ctr"/>
+        <c:lblOffset val="100"/>
+        <c:noMultiLvlLbl val="0"/>
+      </c:catAx>
+      <c:valAx>
+        <c:axId val="452877592"/>
+        <c:scaling>
+          <c:orientation val="minMax"/>
+        </c:scaling>
+        <c:delete val="0"/>
+        <c:axPos val="l"/>
+        <c:majorGridlines>
+          <c:spPr>
+            <a:ln w="9525" cap="flat" cmpd="sng" algn="ctr">
+              <a:solidFill>
+                <a:schemeClr val="tx1">
+                  <a:lumMod val="15000"/>
+                  <a:lumOff val="85000"/>
+                </a:schemeClr>
+              </a:solidFill>
+              <a:round/>
+            </a:ln>
+            <a:effectLst/>
+          </c:spPr>
+        </c:majorGridlines>
+        <c:numFmt formatCode="General" sourceLinked="1"/>
+        <c:majorTickMark val="none"/>
+        <c:minorTickMark val="none"/>
+        <c:tickLblPos val="nextTo"/>
+        <c:spPr>
+          <a:noFill/>
+          <a:ln>
+            <a:noFill/>
+          </a:ln>
+          <a:effectLst/>
+        </c:spPr>
+        <c:txPr>
+          <a:bodyPr rot="-60000000" spcFirstLastPara="1" vertOverflow="ellipsis" vert="horz" wrap="square" anchor="ctr" anchorCtr="1"/>
+          <a:lstStyle/>
+          <a:p>
+            <a:pPr>
+              <a:defRPr sz="900" b="0" i="0" u="none" strike="noStrike" kern="1200" baseline="0">
+                <a:solidFill>
+                  <a:schemeClr val="tx1">
+                    <a:lumMod val="65000"/>
+                    <a:lumOff val="35000"/>
+                  </a:schemeClr>
+                </a:solidFill>
+                <a:latin typeface="+mn-lt"/>
+                <a:ea typeface="+mn-ea"/>
+                <a:cs typeface="+mn-cs"/>
+              </a:defRPr>
+            </a:pPr>
+            <a:endParaRPr lang="pl-PL"/>
+          </a:p>
+        </c:txPr>
+        <c:crossAx val="452869064"/>
+        <c:crosses val="autoZero"/>
+        <c:crossBetween val="between"/>
+      </c:valAx>
+      <c:spPr>
+        <a:noFill/>
+        <a:ln>
+          <a:noFill/>
+        </a:ln>
+        <a:effectLst/>
+      </c:spPr>
+    </c:plotArea>
+    <c:plotVisOnly val="1"/>
+    <c:dispBlanksAs val="gap"/>
+    <c:showDLblsOverMax val="0"/>
+  </c:chart>
+  <c:spPr>
+    <a:solidFill>
+      <a:schemeClr val="bg1"/>
+    </a:solidFill>
+    <a:ln w="9525" cap="flat" cmpd="sng" algn="ctr">
+      <a:solidFill>
+        <a:schemeClr val="tx1">
+          <a:lumMod val="15000"/>
+          <a:lumOff val="85000"/>
+        </a:schemeClr>
+      </a:solidFill>
+      <a:round/>
+    </a:ln>
+    <a:effectLst/>
+  </c:spPr>
+  <c:txPr>
+    <a:bodyPr/>
+    <a:lstStyle/>
+    <a:p>
+      <a:pPr>
+        <a:defRPr/>
+      </a:pPr>
+      <a:endParaRPr lang="pl-PL"/>
+    </a:p>
+  </c:txPr>
+  <c:externalData r:id="rId3">
+    <c:autoUpdate val="0"/>
+  </c:externalData>
+</c:chartSpace>
+</file>
+
+<file path=word/charts/chart16.xml><?xml version="1.0" encoding="utf-8"?>
+<c:chartSpace xmlns:c="http://schemas.openxmlformats.org/drawingml/2006/chart" xmlns:a="http://schemas.openxmlformats.org/drawingml/2006/main" xmlns:r="http://schemas.openxmlformats.org/officeDocument/2006/relationships" xmlns:c16r2="http://schemas.microsoft.com/office/drawing/2015/06/chart">
+  <c:date1904 val="0"/>
+  <c:lang val="pl-PL"/>
+  <c:roundedCorners val="0"/>
+  <mc:AlternateContent xmlns:mc="http://schemas.openxmlformats.org/markup-compatibility/2006">
+    <mc:Choice xmlns:c14="http://schemas.microsoft.com/office/drawing/2007/8/2/chart" Requires="c14">
+      <c14:style val="102"/>
+    </mc:Choice>
+    <mc:Fallback>
+      <c:style val="2"/>
+    </mc:Fallback>
+  </mc:AlternateContent>
+  <c:chart>
+    <c:title>
+      <c:overlay val="0"/>
+      <c:spPr>
+        <a:noFill/>
+        <a:ln>
+          <a:noFill/>
+        </a:ln>
+        <a:effectLst/>
+      </c:spPr>
+      <c:txPr>
+        <a:bodyPr rot="0" spcFirstLastPara="1" vertOverflow="ellipsis" vert="horz" wrap="square" anchor="ctr" anchorCtr="1"/>
+        <a:lstStyle/>
+        <a:p>
+          <a:pPr>
+            <a:defRPr sz="1400" b="0" i="0" u="none" strike="noStrike" kern="1200" spc="0" baseline="0">
+              <a:solidFill>
+                <a:schemeClr val="tx1">
+                  <a:lumMod val="65000"/>
+                  <a:lumOff val="35000"/>
+                </a:schemeClr>
+              </a:solidFill>
+              <a:latin typeface="+mn-lt"/>
+              <a:ea typeface="+mn-ea"/>
+              <a:cs typeface="+mn-cs"/>
+            </a:defRPr>
+          </a:pPr>
+          <a:endParaRPr lang="pl-PL"/>
+        </a:p>
+      </c:txPr>
+    </c:title>
+    <c:autoTitleDeleted val="0"/>
+    <c:plotArea>
+      <c:layout/>
+      <c:lineChart>
+        <c:grouping val="standard"/>
+        <c:varyColors val="0"/>
+        <c:ser>
+          <c:idx val="0"/>
+          <c:order val="0"/>
+          <c:tx>
+            <c:strRef>
+              <c:f>'ae_0,33'!$B$2</c:f>
+              <c:strCache>
+                <c:ptCount val="1"/>
+                <c:pt idx="0">
+                  <c:v>error</c:v>
+                </c:pt>
+              </c:strCache>
+            </c:strRef>
+          </c:tx>
+          <c:spPr>
+            <a:ln w="28575" cap="rnd">
+              <a:solidFill>
+                <a:schemeClr val="accent1"/>
+              </a:solidFill>
+              <a:round/>
+            </a:ln>
+            <a:effectLst/>
+          </c:spPr>
+          <c:marker>
+            <c:symbol val="none"/>
+          </c:marker>
+          <c:cat>
+            <c:numRef>
+              <c:f>'ae_0,33'!$A$3:$A$61</c:f>
+              <c:numCache>
+                <c:formatCode>General</c:formatCode>
+                <c:ptCount val="59"/>
+                <c:pt idx="0">
+                  <c:v>1</c:v>
+                </c:pt>
+                <c:pt idx="1">
+                  <c:v>2</c:v>
+                </c:pt>
+                <c:pt idx="2">
+                  <c:v>3</c:v>
+                </c:pt>
+                <c:pt idx="3">
+                  <c:v>4</c:v>
+                </c:pt>
+                <c:pt idx="4">
+                  <c:v>5</c:v>
+                </c:pt>
+                <c:pt idx="5">
+                  <c:v>6</c:v>
+                </c:pt>
+                <c:pt idx="6">
+                  <c:v>7</c:v>
+                </c:pt>
+                <c:pt idx="7">
+                  <c:v>8</c:v>
+                </c:pt>
+                <c:pt idx="8">
+                  <c:v>9</c:v>
+                </c:pt>
+                <c:pt idx="9">
+                  <c:v>10</c:v>
+                </c:pt>
+                <c:pt idx="10">
+                  <c:v>11</c:v>
+                </c:pt>
+                <c:pt idx="11">
+                  <c:v>12</c:v>
+                </c:pt>
+                <c:pt idx="12">
+                  <c:v>13</c:v>
+                </c:pt>
+                <c:pt idx="13">
+                  <c:v>14</c:v>
+                </c:pt>
+                <c:pt idx="14">
+                  <c:v>15</c:v>
+                </c:pt>
+                <c:pt idx="15">
+                  <c:v>16</c:v>
+                </c:pt>
+                <c:pt idx="16">
+                  <c:v>17</c:v>
+                </c:pt>
+                <c:pt idx="17">
+                  <c:v>18</c:v>
+                </c:pt>
+                <c:pt idx="18">
+                  <c:v>19</c:v>
+                </c:pt>
+                <c:pt idx="19">
+                  <c:v>20</c:v>
+                </c:pt>
+                <c:pt idx="20">
+                  <c:v>21</c:v>
+                </c:pt>
+                <c:pt idx="21">
+                  <c:v>22</c:v>
+                </c:pt>
+                <c:pt idx="22">
+                  <c:v>23</c:v>
+                </c:pt>
+                <c:pt idx="23">
+                  <c:v>24</c:v>
+                </c:pt>
+                <c:pt idx="24">
+                  <c:v>25</c:v>
+                </c:pt>
+                <c:pt idx="25">
+                  <c:v>26</c:v>
+                </c:pt>
+                <c:pt idx="26">
+                  <c:v>27</c:v>
+                </c:pt>
+                <c:pt idx="27">
+                  <c:v>28</c:v>
+                </c:pt>
+                <c:pt idx="28">
+                  <c:v>29</c:v>
+                </c:pt>
+                <c:pt idx="29">
+                  <c:v>30</c:v>
+                </c:pt>
+                <c:pt idx="30">
+                  <c:v>31</c:v>
+                </c:pt>
+                <c:pt idx="31">
+                  <c:v>32</c:v>
+                </c:pt>
+                <c:pt idx="32">
+                  <c:v>33</c:v>
+                </c:pt>
+                <c:pt idx="33">
+                  <c:v>34</c:v>
+                </c:pt>
+                <c:pt idx="34">
+                  <c:v>35</c:v>
+                </c:pt>
+                <c:pt idx="35">
+                  <c:v>36</c:v>
+                </c:pt>
+                <c:pt idx="36">
+                  <c:v>37</c:v>
+                </c:pt>
+                <c:pt idx="37">
+                  <c:v>38</c:v>
+                </c:pt>
+                <c:pt idx="38">
+                  <c:v>39</c:v>
+                </c:pt>
+                <c:pt idx="39">
+                  <c:v>40</c:v>
+                </c:pt>
+                <c:pt idx="40">
+                  <c:v>41</c:v>
+                </c:pt>
+                <c:pt idx="41">
+                  <c:v>42</c:v>
+                </c:pt>
+                <c:pt idx="42">
+                  <c:v>43</c:v>
+                </c:pt>
+                <c:pt idx="43">
+                  <c:v>44</c:v>
+                </c:pt>
+                <c:pt idx="44">
+                  <c:v>45</c:v>
+                </c:pt>
+                <c:pt idx="45">
+                  <c:v>46</c:v>
+                </c:pt>
+                <c:pt idx="46">
+                  <c:v>47</c:v>
+                </c:pt>
+                <c:pt idx="47">
+                  <c:v>48</c:v>
+                </c:pt>
+                <c:pt idx="48">
+                  <c:v>49</c:v>
+                </c:pt>
+                <c:pt idx="49">
+                  <c:v>50</c:v>
+                </c:pt>
+                <c:pt idx="50">
+                  <c:v>51</c:v>
+                </c:pt>
+                <c:pt idx="51">
+                  <c:v>52</c:v>
+                </c:pt>
+                <c:pt idx="52">
+                  <c:v>53</c:v>
+                </c:pt>
+                <c:pt idx="53">
+                  <c:v>54</c:v>
+                </c:pt>
+                <c:pt idx="54">
+                  <c:v>55</c:v>
+                </c:pt>
+                <c:pt idx="55">
+                  <c:v>56</c:v>
+                </c:pt>
+                <c:pt idx="56">
+                  <c:v>57</c:v>
+                </c:pt>
+                <c:pt idx="57">
+                  <c:v>58</c:v>
+                </c:pt>
+                <c:pt idx="58">
+                  <c:v>59</c:v>
+                </c:pt>
+              </c:numCache>
+            </c:numRef>
+          </c:cat>
+          <c:val>
+            <c:numRef>
+              <c:f>'ae_0,33'!$B$3:$B$61</c:f>
+              <c:numCache>
+                <c:formatCode>General</c:formatCode>
+                <c:ptCount val="59"/>
+                <c:pt idx="0">
+                  <c:v>1.8245317975483499</c:v>
+                </c:pt>
+                <c:pt idx="1">
+                  <c:v>1.2180073147622199</c:v>
+                </c:pt>
+                <c:pt idx="2">
+                  <c:v>0.93779340088667895</c:v>
+                </c:pt>
+                <c:pt idx="3">
+                  <c:v>0.85187607882698402</c:v>
+                </c:pt>
+                <c:pt idx="4">
+                  <c:v>0.72550815643589395</c:v>
+                </c:pt>
+                <c:pt idx="5">
+                  <c:v>0.57015120034214395</c:v>
+                </c:pt>
+                <c:pt idx="6">
+                  <c:v>0.57322661999994895</c:v>
+                </c:pt>
+                <c:pt idx="7">
+                  <c:v>0.52007631091630202</c:v>
+                </c:pt>
+                <c:pt idx="8">
+                  <c:v>0.489620917053599</c:v>
+                </c:pt>
+                <c:pt idx="9">
+                  <c:v>0.48351471369487398</c:v>
+                </c:pt>
+                <c:pt idx="10">
+                  <c:v>0.45890757955852302</c:v>
+                </c:pt>
+                <c:pt idx="11">
+                  <c:v>0.43557319384700599</c:v>
+                </c:pt>
+                <c:pt idx="12">
+                  <c:v>0.44082239265478201</c:v>
+                </c:pt>
+                <c:pt idx="13">
+                  <c:v>0.42233040223756502</c:v>
+                </c:pt>
+                <c:pt idx="14">
+                  <c:v>0.37025610193803399</c:v>
+                </c:pt>
+                <c:pt idx="15">
+                  <c:v>0.40276428489721</c:v>
+                </c:pt>
+                <c:pt idx="16">
+                  <c:v>0.38817264976150601</c:v>
+                </c:pt>
+                <c:pt idx="17">
+                  <c:v>0.35227122650092502</c:v>
+                </c:pt>
+                <c:pt idx="18">
+                  <c:v>0.40723876597813002</c:v>
+                </c:pt>
+                <c:pt idx="19">
+                  <c:v>0.34893642479650699</c:v>
+                </c:pt>
+                <c:pt idx="20">
+                  <c:v>0.35271842183327501</c:v>
+                </c:pt>
+                <c:pt idx="21">
+                  <c:v>0.36041586084760102</c:v>
+                </c:pt>
+                <c:pt idx="22">
+                  <c:v>0.34521851298421702</c:v>
+                </c:pt>
+                <c:pt idx="23">
+                  <c:v>0.40177670711463298</c:v>
+                </c:pt>
+                <c:pt idx="24">
+                  <c:v>0.374457855546034</c:v>
+                </c:pt>
+                <c:pt idx="25">
+                  <c:v>0.390385157088454</c:v>
+                </c:pt>
+                <c:pt idx="26">
+                  <c:v>0.34556980417295402</c:v>
+                </c:pt>
+                <c:pt idx="27">
+                  <c:v>0.39469570839439</c:v>
+                </c:pt>
+                <c:pt idx="28">
+                  <c:v>0.34168408875928102</c:v>
+                </c:pt>
+                <c:pt idx="29">
+                  <c:v>0.391717667574837</c:v>
+                </c:pt>
+                <c:pt idx="30">
+                  <c:v>0.38578052365071103</c:v>
+                </c:pt>
+                <c:pt idx="31">
+                  <c:v>0.34535477614485299</c:v>
+                </c:pt>
+                <c:pt idx="32">
+                  <c:v>0.37296783288637902</c:v>
+                </c:pt>
+                <c:pt idx="33">
+                  <c:v>0.40438679708348801</c:v>
+                </c:pt>
+                <c:pt idx="34">
+                  <c:v>0.33039086148472402</c:v>
+                </c:pt>
+                <c:pt idx="35">
+                  <c:v>0.39741718863246001</c:v>
+                </c:pt>
+                <c:pt idx="36">
+                  <c:v>0.37771961528105102</c:v>
+                </c:pt>
+                <c:pt idx="37">
+                  <c:v>0.37662487632950697</c:v>
+                </c:pt>
+                <c:pt idx="38">
+                  <c:v>0.38977976915101697</c:v>
+                </c:pt>
+                <c:pt idx="39">
+                  <c:v>0.34386348943005102</c:v>
+                </c:pt>
+                <c:pt idx="40">
+                  <c:v>0.35850337644997199</c:v>
+                </c:pt>
+                <c:pt idx="41">
+                  <c:v>0.370288473545408</c:v>
+                </c:pt>
+                <c:pt idx="42">
+                  <c:v>0.388437688501173</c:v>
+                </c:pt>
+                <c:pt idx="43">
+                  <c:v>0.34334222540311699</c:v>
+                </c:pt>
+                <c:pt idx="44">
+                  <c:v>0.37303317929667801</c:v>
+                </c:pt>
+                <c:pt idx="45">
+                  <c:v>0.33910340155153601</c:v>
+                </c:pt>
+                <c:pt idx="46">
+                  <c:v>0.38311119434921898</c:v>
+                </c:pt>
+                <c:pt idx="47">
+                  <c:v>0.376308030503053</c:v>
+                </c:pt>
+                <c:pt idx="48">
+                  <c:v>0.39567474987776502</c:v>
+                </c:pt>
+                <c:pt idx="49">
+                  <c:v>0.360318906760282</c:v>
+                </c:pt>
+                <c:pt idx="50">
+                  <c:v>0.39708592158108902</c:v>
+                </c:pt>
+                <c:pt idx="51">
+                  <c:v>0.34059490062368403</c:v>
+                </c:pt>
+                <c:pt idx="52">
+                  <c:v>0.38010573989593799</c:v>
+                </c:pt>
+                <c:pt idx="53">
+                  <c:v>0.38640456885434599</c:v>
+                </c:pt>
+                <c:pt idx="54">
+                  <c:v>0.38203838465072298</c:v>
+                </c:pt>
+                <c:pt idx="55">
+                  <c:v>0.387450033212071</c:v>
+                </c:pt>
+                <c:pt idx="56">
+                  <c:v>0.343489554801999</c:v>
+                </c:pt>
+                <c:pt idx="57">
+                  <c:v>0.37631223829903698</c:v>
+                </c:pt>
+                <c:pt idx="58">
+                  <c:v>0.32422867372439201</c:v>
+                </c:pt>
+              </c:numCache>
+            </c:numRef>
+          </c:val>
+          <c:smooth val="0"/>
+          <c:extLst>
+            <c:ext xmlns:c16="http://schemas.microsoft.com/office/drawing/2014/chart" uri="{C3380CC4-5D6E-409C-BE32-E72D297353CC}">
+              <c16:uniqueId val="{00000000-6E0F-4D91-95EB-DF24B8593719}"/>
+            </c:ext>
+          </c:extLst>
+        </c:ser>
+        <c:dLbls>
+          <c:showLegendKey val="0"/>
+          <c:showVal val="0"/>
+          <c:showCatName val="0"/>
+          <c:showSerName val="0"/>
+          <c:showPercent val="0"/>
+          <c:showBubbleSize val="0"/>
+        </c:dLbls>
+        <c:smooth val="0"/>
+        <c:axId val="452879560"/>
+        <c:axId val="452880544"/>
+      </c:lineChart>
+      <c:catAx>
+        <c:axId val="452879560"/>
+        <c:scaling>
+          <c:orientation val="minMax"/>
+        </c:scaling>
+        <c:delete val="0"/>
+        <c:axPos val="b"/>
+        <c:numFmt formatCode="General" sourceLinked="1"/>
+        <c:majorTickMark val="none"/>
+        <c:minorTickMark val="none"/>
+        <c:tickLblPos val="nextTo"/>
+        <c:spPr>
+          <a:noFill/>
+          <a:ln w="9525" cap="flat" cmpd="sng" algn="ctr">
+            <a:solidFill>
+              <a:schemeClr val="tx1">
+                <a:lumMod val="15000"/>
+                <a:lumOff val="85000"/>
+              </a:schemeClr>
+            </a:solidFill>
+            <a:round/>
+          </a:ln>
+          <a:effectLst/>
+        </c:spPr>
+        <c:txPr>
+          <a:bodyPr rot="-60000000" spcFirstLastPara="1" vertOverflow="ellipsis" vert="horz" wrap="square" anchor="ctr" anchorCtr="1"/>
+          <a:lstStyle/>
+          <a:p>
+            <a:pPr>
+              <a:defRPr sz="900" b="0" i="0" u="none" strike="noStrike" kern="1200" baseline="0">
+                <a:solidFill>
+                  <a:schemeClr val="tx1">
+                    <a:lumMod val="65000"/>
+                    <a:lumOff val="35000"/>
+                  </a:schemeClr>
+                </a:solidFill>
+                <a:latin typeface="+mn-lt"/>
+                <a:ea typeface="+mn-ea"/>
+                <a:cs typeface="+mn-cs"/>
+              </a:defRPr>
+            </a:pPr>
+            <a:endParaRPr lang="pl-PL"/>
+          </a:p>
+        </c:txPr>
+        <c:crossAx val="452880544"/>
+        <c:crosses val="autoZero"/>
+        <c:auto val="1"/>
+        <c:lblAlgn val="ctr"/>
+        <c:lblOffset val="100"/>
+        <c:noMultiLvlLbl val="0"/>
+      </c:catAx>
+      <c:valAx>
+        <c:axId val="452880544"/>
+        <c:scaling>
+          <c:orientation val="minMax"/>
+        </c:scaling>
+        <c:delete val="0"/>
+        <c:axPos val="l"/>
+        <c:majorGridlines>
+          <c:spPr>
+            <a:ln w="9525" cap="flat" cmpd="sng" algn="ctr">
+              <a:solidFill>
+                <a:schemeClr val="tx1">
+                  <a:lumMod val="15000"/>
+                  <a:lumOff val="85000"/>
+                </a:schemeClr>
+              </a:solidFill>
+              <a:round/>
+            </a:ln>
+            <a:effectLst/>
+          </c:spPr>
+        </c:majorGridlines>
+        <c:numFmt formatCode="General" sourceLinked="1"/>
+        <c:majorTickMark val="none"/>
+        <c:minorTickMark val="none"/>
+        <c:tickLblPos val="nextTo"/>
+        <c:spPr>
+          <a:noFill/>
+          <a:ln>
+            <a:noFill/>
+          </a:ln>
+          <a:effectLst/>
+        </c:spPr>
+        <c:txPr>
+          <a:bodyPr rot="-60000000" spcFirstLastPara="1" vertOverflow="ellipsis" vert="horz" wrap="square" anchor="ctr" anchorCtr="1"/>
+          <a:lstStyle/>
+          <a:p>
+            <a:pPr>
+              <a:defRPr sz="900" b="0" i="0" u="none" strike="noStrike" kern="1200" baseline="0">
+                <a:solidFill>
+                  <a:schemeClr val="tx1">
+                    <a:lumMod val="65000"/>
+                    <a:lumOff val="35000"/>
+                  </a:schemeClr>
+                </a:solidFill>
+                <a:latin typeface="+mn-lt"/>
+                <a:ea typeface="+mn-ea"/>
+                <a:cs typeface="+mn-cs"/>
+              </a:defRPr>
+            </a:pPr>
+            <a:endParaRPr lang="pl-PL"/>
+          </a:p>
+        </c:txPr>
+        <c:crossAx val="452879560"/>
+        <c:crosses val="autoZero"/>
+        <c:crossBetween val="between"/>
+      </c:valAx>
+      <c:spPr>
+        <a:noFill/>
+        <a:ln>
+          <a:noFill/>
+        </a:ln>
+        <a:effectLst/>
+      </c:spPr>
+    </c:plotArea>
+    <c:plotVisOnly val="1"/>
+    <c:dispBlanksAs val="gap"/>
+    <c:showDLblsOverMax val="0"/>
+  </c:chart>
+  <c:spPr>
+    <a:solidFill>
+      <a:schemeClr val="bg1"/>
+    </a:solidFill>
+    <a:ln w="9525" cap="flat" cmpd="sng" algn="ctr">
+      <a:solidFill>
+        <a:schemeClr val="tx1">
+          <a:lumMod val="15000"/>
+          <a:lumOff val="85000"/>
+        </a:schemeClr>
+      </a:solidFill>
+      <a:round/>
+    </a:ln>
+    <a:effectLst/>
+  </c:spPr>
+  <c:txPr>
+    <a:bodyPr/>
+    <a:lstStyle/>
+    <a:p>
+      <a:pPr>
+        <a:defRPr/>
+      </a:pPr>
+      <a:endParaRPr lang="pl-PL"/>
+    </a:p>
+  </c:txPr>
+  <c:externalData r:id="rId3">
+    <c:autoUpdate val="0"/>
+  </c:externalData>
+</c:chartSpace>
+</file>
+
 <file path=word/charts/chart2.xml><?xml version="1.0" encoding="utf-8"?>
 <c:chartSpace xmlns:c="http://schemas.openxmlformats.org/drawingml/2006/chart" xmlns:a="http://schemas.openxmlformats.org/drawingml/2006/main" xmlns:r="http://schemas.openxmlformats.org/officeDocument/2006/relationships" xmlns:c16r2="http://schemas.microsoft.com/office/drawing/2015/06/chart">
   <c:date1904 val="0"/>
@@ -12942,6 +13946,86 @@
 </cs:colorStyle>
 </file>
 
+<file path=word/charts/colors15.xml><?xml version="1.0" encoding="utf-8"?>
+<cs:colorStyle xmlns:cs="http://schemas.microsoft.com/office/drawing/2012/chartStyle" xmlns:a="http://schemas.openxmlformats.org/drawingml/2006/main" meth="cycle" id="10">
+  <a:schemeClr val="accent1"/>
+  <a:schemeClr val="accent2"/>
+  <a:schemeClr val="accent3"/>
+  <a:schemeClr val="accent4"/>
+  <a:schemeClr val="accent5"/>
+  <a:schemeClr val="accent6"/>
+  <cs:variation/>
+  <cs:variation>
+    <a:lumMod val="60000"/>
+  </cs:variation>
+  <cs:variation>
+    <a:lumMod val="80000"/>
+    <a:lumOff val="20000"/>
+  </cs:variation>
+  <cs:variation>
+    <a:lumMod val="80000"/>
+  </cs:variation>
+  <cs:variation>
+    <a:lumMod val="60000"/>
+    <a:lumOff val="40000"/>
+  </cs:variation>
+  <cs:variation>
+    <a:lumMod val="50000"/>
+  </cs:variation>
+  <cs:variation>
+    <a:lumMod val="70000"/>
+    <a:lumOff val="30000"/>
+  </cs:variation>
+  <cs:variation>
+    <a:lumMod val="70000"/>
+  </cs:variation>
+  <cs:variation>
+    <a:lumMod val="50000"/>
+    <a:lumOff val="50000"/>
+  </cs:variation>
+</cs:colorStyle>
+</file>
+
+<file path=word/charts/colors16.xml><?xml version="1.0" encoding="utf-8"?>
+<cs:colorStyle xmlns:cs="http://schemas.microsoft.com/office/drawing/2012/chartStyle" xmlns:a="http://schemas.openxmlformats.org/drawingml/2006/main" meth="cycle" id="10">
+  <a:schemeClr val="accent1"/>
+  <a:schemeClr val="accent2"/>
+  <a:schemeClr val="accent3"/>
+  <a:schemeClr val="accent4"/>
+  <a:schemeClr val="accent5"/>
+  <a:schemeClr val="accent6"/>
+  <cs:variation/>
+  <cs:variation>
+    <a:lumMod val="60000"/>
+  </cs:variation>
+  <cs:variation>
+    <a:lumMod val="80000"/>
+    <a:lumOff val="20000"/>
+  </cs:variation>
+  <cs:variation>
+    <a:lumMod val="80000"/>
+  </cs:variation>
+  <cs:variation>
+    <a:lumMod val="60000"/>
+    <a:lumOff val="40000"/>
+  </cs:variation>
+  <cs:variation>
+    <a:lumMod val="50000"/>
+  </cs:variation>
+  <cs:variation>
+    <a:lumMod val="70000"/>
+    <a:lumOff val="30000"/>
+  </cs:variation>
+  <cs:variation>
+    <a:lumMod val="70000"/>
+  </cs:variation>
+  <cs:variation>
+    <a:lumMod val="50000"/>
+    <a:lumOff val="50000"/>
+  </cs:variation>
+</cs:colorStyle>
+</file>
+
 <file path=word/charts/colors2.xml><?xml version="1.0" encoding="utf-8"?>
 <cs:colorStyle xmlns:cs="http://schemas.microsoft.com/office/drawing/2012/chartStyle" xmlns:a="http://schemas.openxmlformats.org/drawingml/2006/main" meth="cycle" id="10">
   <a:schemeClr val="accent1"/>
@@ -16358,6 +17442,1038 @@
 </cs:chartStyle>
 </file>
 
+<file path=word/charts/style15.xml><?xml version="1.0" encoding="utf-8"?>
+<cs:chartStyle xmlns:cs="http://schemas.microsoft.com/office/drawing/2012/chartStyle" xmlns:a="http://schemas.openxmlformats.org/drawingml/2006/main" id="227">
+  <cs:axisTitle>
+    <cs:lnRef idx="0"/>
+    <cs:fillRef idx="0"/>
+    <cs:effectRef idx="0"/>
+    <cs:fontRef idx="minor">
+      <a:schemeClr val="tx1">
+        <a:lumMod val="65000"/>
+        <a:lumOff val="35000"/>
+      </a:schemeClr>
+    </cs:fontRef>
+    <cs:defRPr sz="1000" kern="1200"/>
+  </cs:axisTitle>
+  <cs:categoryAxis>
+    <cs:lnRef idx="0"/>
+    <cs:fillRef idx="0"/>
+    <cs:effectRef idx="0"/>
+    <cs:fontRef idx="minor">
+      <a:schemeClr val="tx1">
+        <a:lumMod val="65000"/>
+        <a:lumOff val="35000"/>
+      </a:schemeClr>
+    </cs:fontRef>
+    <cs:spPr>
+      <a:ln w="9525" cap="flat" cmpd="sng" algn="ctr">
+        <a:solidFill>
+          <a:schemeClr val="tx1">
+            <a:lumMod val="15000"/>
+            <a:lumOff val="85000"/>
+          </a:schemeClr>
+        </a:solidFill>
+        <a:round/>
+      </a:ln>
+    </cs:spPr>
+    <cs:defRPr sz="900" kern="1200"/>
+  </cs:categoryAxis>
+  <cs:chartArea mods="allowNoFillOverride allowNoLineOverride">
+    <cs:lnRef idx="0"/>
+    <cs:fillRef idx="0"/>
+    <cs:effectRef idx="0"/>
+    <cs:fontRef idx="minor">
+      <a:schemeClr val="tx1"/>
+    </cs:fontRef>
+    <cs:spPr>
+      <a:solidFill>
+        <a:schemeClr val="bg1"/>
+      </a:solidFill>
+      <a:ln w="9525" cap="flat" cmpd="sng" algn="ctr">
+        <a:solidFill>
+          <a:schemeClr val="tx1">
+            <a:lumMod val="15000"/>
+            <a:lumOff val="85000"/>
+          </a:schemeClr>
+        </a:solidFill>
+        <a:round/>
+      </a:ln>
+    </cs:spPr>
+    <cs:defRPr sz="1000" kern="1200"/>
+  </cs:chartArea>
+  <cs:dataLabel>
+    <cs:lnRef idx="0"/>
+    <cs:fillRef idx="0"/>
+    <cs:effectRef idx="0"/>
+    <cs:fontRef idx="minor">
+      <a:schemeClr val="tx1">
+        <a:lumMod val="75000"/>
+        <a:lumOff val="25000"/>
+      </a:schemeClr>
+    </cs:fontRef>
+    <cs:defRPr sz="900" kern="1200"/>
+  </cs:dataLabel>
+  <cs:dataLabelCallout>
+    <cs:lnRef idx="0"/>
+    <cs:fillRef idx="0"/>
+    <cs:effectRef idx="0"/>
+    <cs:fontRef idx="minor">
+      <a:schemeClr val="dk1">
+        <a:lumMod val="65000"/>
+        <a:lumOff val="35000"/>
+      </a:schemeClr>
+    </cs:fontRef>
+    <cs:spPr>
+      <a:solidFill>
+        <a:schemeClr val="lt1"/>
+      </a:solidFill>
+      <a:ln>
+        <a:solidFill>
+          <a:schemeClr val="dk1">
+            <a:lumMod val="25000"/>
+            <a:lumOff val="75000"/>
+          </a:schemeClr>
+        </a:solidFill>
+      </a:ln>
+    </cs:spPr>
+    <cs:defRPr sz="900" kern="1200"/>
+    <cs:bodyPr rot="0" spcFirstLastPara="1" vertOverflow="clip" horzOverflow="clip" vert="horz" wrap="square" lIns="36576" tIns="18288" rIns="36576" bIns="18288" anchor="ctr" anchorCtr="1">
+      <a:spAutoFit/>
+    </cs:bodyPr>
+  </cs:dataLabelCallout>
+  <cs:dataPoint>
+    <cs:lnRef idx="0"/>
+    <cs:fillRef idx="1">
+      <cs:styleClr val="auto"/>
+    </cs:fillRef>
+    <cs:effectRef idx="0"/>
+    <cs:fontRef idx="minor">
+      <a:schemeClr val="tx1"/>
+    </cs:fontRef>
+    <cs:spPr>
+      <a:solidFill>
+        <a:schemeClr val="phClr"/>
+      </a:solidFill>
+    </cs:spPr>
+  </cs:dataPoint>
+  <cs:dataPoint3D>
+    <cs:lnRef idx="0"/>
+    <cs:fillRef idx="1">
+      <cs:styleClr val="auto"/>
+    </cs:fillRef>
+    <cs:effectRef idx="0"/>
+    <cs:fontRef idx="minor">
+      <a:schemeClr val="tx1"/>
+    </cs:fontRef>
+    <cs:spPr>
+      <a:solidFill>
+        <a:schemeClr val="phClr"/>
+      </a:solidFill>
+    </cs:spPr>
+  </cs:dataPoint3D>
+  <cs:dataPointLine>
+    <cs:lnRef idx="0">
+      <cs:styleClr val="auto"/>
+    </cs:lnRef>
+    <cs:fillRef idx="1"/>
+    <cs:effectRef idx="0"/>
+    <cs:fontRef idx="minor">
+      <a:schemeClr val="tx1"/>
+    </cs:fontRef>
+    <cs:spPr>
+      <a:ln w="28575" cap="rnd">
+        <a:solidFill>
+          <a:schemeClr val="phClr"/>
+        </a:solidFill>
+        <a:round/>
+      </a:ln>
+    </cs:spPr>
+  </cs:dataPointLine>
+  <cs:dataPointMarker>
+    <cs:lnRef idx="0">
+      <cs:styleClr val="auto"/>
+    </cs:lnRef>
+    <cs:fillRef idx="1">
+      <cs:styleClr val="auto"/>
+    </cs:fillRef>
+    <cs:effectRef idx="0"/>
+    <cs:fontRef idx="minor">
+      <a:schemeClr val="tx1"/>
+    </cs:fontRef>
+    <cs:spPr>
+      <a:solidFill>
+        <a:schemeClr val="phClr"/>
+      </a:solidFill>
+      <a:ln w="9525">
+        <a:solidFill>
+          <a:schemeClr val="phClr"/>
+        </a:solidFill>
+      </a:ln>
+    </cs:spPr>
+  </cs:dataPointMarker>
+  <cs:dataPointMarkerLayout symbol="circle" size="5"/>
+  <cs:dataPointWireframe>
+    <cs:lnRef idx="0">
+      <cs:styleClr val="auto"/>
+    </cs:lnRef>
+    <cs:fillRef idx="1"/>
+    <cs:effectRef idx="0"/>
+    <cs:fontRef idx="minor">
+      <a:schemeClr val="tx1"/>
+    </cs:fontRef>
+    <cs:spPr>
+      <a:ln w="9525" cap="rnd">
+        <a:solidFill>
+          <a:schemeClr val="phClr"/>
+        </a:solidFill>
+        <a:round/>
+      </a:ln>
+    </cs:spPr>
+  </cs:dataPointWireframe>
+  <cs:dataTable>
+    <cs:lnRef idx="0"/>
+    <cs:fillRef idx="0"/>
+    <cs:effectRef idx="0"/>
+    <cs:fontRef idx="minor">
+      <a:schemeClr val="tx1">
+        <a:lumMod val="65000"/>
+        <a:lumOff val="35000"/>
+      </a:schemeClr>
+    </cs:fontRef>
+    <cs:spPr>
+      <a:noFill/>
+      <a:ln w="9525" cap="flat" cmpd="sng" algn="ctr">
+        <a:solidFill>
+          <a:schemeClr val="tx1">
+            <a:lumMod val="15000"/>
+            <a:lumOff val="85000"/>
+          </a:schemeClr>
+        </a:solidFill>
+        <a:round/>
+      </a:ln>
+    </cs:spPr>
+    <cs:defRPr sz="900" kern="1200"/>
+  </cs:dataTable>
+  <cs:downBar>
+    <cs:lnRef idx="0"/>
+    <cs:fillRef idx="0"/>
+    <cs:effectRef idx="0"/>
+    <cs:fontRef idx="minor">
+      <a:schemeClr val="dk1"/>
+    </cs:fontRef>
+    <cs:spPr>
+      <a:solidFill>
+        <a:schemeClr val="dk1">
+          <a:lumMod val="65000"/>
+          <a:lumOff val="35000"/>
+        </a:schemeClr>
+      </a:solidFill>
+      <a:ln w="9525">
+        <a:solidFill>
+          <a:schemeClr val="tx1">
+            <a:lumMod val="65000"/>
+            <a:lumOff val="35000"/>
+          </a:schemeClr>
+        </a:solidFill>
+      </a:ln>
+    </cs:spPr>
+  </cs:downBar>
+  <cs:dropLine>
+    <cs:lnRef idx="0"/>
+    <cs:fillRef idx="0"/>
+    <cs:effectRef idx="0"/>
+    <cs:fontRef idx="minor">
+      <a:schemeClr val="tx1"/>
+    </cs:fontRef>
+    <cs:spPr>
+      <a:ln w="9525" cap="flat" cmpd="sng" algn="ctr">
+        <a:solidFill>
+          <a:schemeClr val="tx1">
+            <a:lumMod val="35000"/>
+            <a:lumOff val="65000"/>
+          </a:schemeClr>
+        </a:solidFill>
+        <a:round/>
+      </a:ln>
+    </cs:spPr>
+  </cs:dropLine>
+  <cs:errorBar>
+    <cs:lnRef idx="0"/>
+    <cs:fillRef idx="0"/>
+    <cs:effectRef idx="0"/>
+    <cs:fontRef idx="minor">
+      <a:schemeClr val="tx1"/>
+    </cs:fontRef>
+    <cs:spPr>
+      <a:ln w="9525" cap="flat" cmpd="sng" algn="ctr">
+        <a:solidFill>
+          <a:schemeClr val="tx1">
+            <a:lumMod val="65000"/>
+            <a:lumOff val="35000"/>
+          </a:schemeClr>
+        </a:solidFill>
+        <a:round/>
+      </a:ln>
+    </cs:spPr>
+  </cs:errorBar>
+  <cs:floor>
+    <cs:lnRef idx="0"/>
+    <cs:fillRef idx="0"/>
+    <cs:effectRef idx="0"/>
+    <cs:fontRef idx="minor">
+      <a:schemeClr val="tx1"/>
+    </cs:fontRef>
+    <cs:spPr>
+      <a:noFill/>
+      <a:ln>
+        <a:noFill/>
+      </a:ln>
+    </cs:spPr>
+  </cs:floor>
+  <cs:gridlineMajor>
+    <cs:lnRef idx="0"/>
+    <cs:fillRef idx="0"/>
+    <cs:effectRef idx="0"/>
+    <cs:fontRef idx="minor">
+      <a:schemeClr val="tx1"/>
+    </cs:fontRef>
+    <cs:spPr>
+      <a:ln w="9525" cap="flat" cmpd="sng" algn="ctr">
+        <a:solidFill>
+          <a:schemeClr val="tx1">
+            <a:lumMod val="15000"/>
+            <a:lumOff val="85000"/>
+          </a:schemeClr>
+        </a:solidFill>
+        <a:round/>
+      </a:ln>
+    </cs:spPr>
+  </cs:gridlineMajor>
+  <cs:gridlineMinor>
+    <cs:lnRef idx="0"/>
+    <cs:fillRef idx="0"/>
+    <cs:effectRef idx="0"/>
+    <cs:fontRef idx="minor">
+      <a:schemeClr val="tx1"/>
+    </cs:fontRef>
+    <cs:spPr>
+      <a:ln w="9525" cap="flat" cmpd="sng" algn="ctr">
+        <a:solidFill>
+          <a:schemeClr val="tx1">
+            <a:lumMod val="5000"/>
+            <a:lumOff val="95000"/>
+          </a:schemeClr>
+        </a:solidFill>
+        <a:round/>
+      </a:ln>
+    </cs:spPr>
+  </cs:gridlineMinor>
+  <cs:hiLoLine>
+    <cs:lnRef idx="0"/>
+    <cs:fillRef idx="0"/>
+    <cs:effectRef idx="0"/>
+    <cs:fontRef idx="minor">
+      <a:schemeClr val="tx1"/>
+    </cs:fontRef>
+    <cs:spPr>
+      <a:ln w="9525" cap="flat" cmpd="sng" algn="ctr">
+        <a:solidFill>
+          <a:schemeClr val="tx1">
+            <a:lumMod val="75000"/>
+            <a:lumOff val="25000"/>
+          </a:schemeClr>
+        </a:solidFill>
+        <a:round/>
+      </a:ln>
+    </cs:spPr>
+  </cs:hiLoLine>
+  <cs:leaderLine>
+    <cs:lnRef idx="0"/>
+    <cs:fillRef idx="0"/>
+    <cs:effectRef idx="0"/>
+    <cs:fontRef idx="minor">
+      <a:schemeClr val="tx1"/>
+    </cs:fontRef>
+    <cs:spPr>
+      <a:ln w="9525" cap="flat" cmpd="sng" algn="ctr">
+        <a:solidFill>
+          <a:schemeClr val="tx1">
+            <a:lumMod val="35000"/>
+            <a:lumOff val="65000"/>
+          </a:schemeClr>
+        </a:solidFill>
+        <a:round/>
+      </a:ln>
+    </cs:spPr>
+  </cs:leaderLine>
+  <cs:legend>
+    <cs:lnRef idx="0"/>
+    <cs:fillRef idx="0"/>
+    <cs:effectRef idx="0"/>
+    <cs:fontRef idx="minor">
+      <a:schemeClr val="tx1">
+        <a:lumMod val="65000"/>
+        <a:lumOff val="35000"/>
+      </a:schemeClr>
+    </cs:fontRef>
+    <cs:defRPr sz="900" kern="1200"/>
+  </cs:legend>
+  <cs:plotArea mods="allowNoFillOverride allowNoLineOverride">
+    <cs:lnRef idx="0"/>
+    <cs:fillRef idx="0"/>
+    <cs:effectRef idx="0"/>
+    <cs:fontRef idx="minor">
+      <a:schemeClr val="tx1"/>
+    </cs:fontRef>
+  </cs:plotArea>
+  <cs:plotArea3D mods="allowNoFillOverride allowNoLineOverride">
+    <cs:lnRef idx="0"/>
+    <cs:fillRef idx="0"/>
+    <cs:effectRef idx="0"/>
+    <cs:fontRef idx="minor">
+      <a:schemeClr val="tx1"/>
+    </cs:fontRef>
+  </cs:plotArea3D>
+  <cs:seriesAxis>
+    <cs:lnRef idx="0"/>
+    <cs:fillRef idx="0"/>
+    <cs:effectRef idx="0"/>
+    <cs:fontRef idx="minor">
+      <a:schemeClr val="tx1">
+        <a:lumMod val="65000"/>
+        <a:lumOff val="35000"/>
+      </a:schemeClr>
+    </cs:fontRef>
+    <cs:defRPr sz="900" kern="1200"/>
+  </cs:seriesAxis>
+  <cs:seriesLine>
+    <cs:lnRef idx="0"/>
+    <cs:fillRef idx="0"/>
+    <cs:effectRef idx="0"/>
+    <cs:fontRef idx="minor">
+      <a:schemeClr val="tx1"/>
+    </cs:fontRef>
+    <cs:spPr>
+      <a:ln w="9525" cap="flat" cmpd="sng" algn="ctr">
+        <a:solidFill>
+          <a:schemeClr val="tx1">
+            <a:lumMod val="35000"/>
+            <a:lumOff val="65000"/>
+          </a:schemeClr>
+        </a:solidFill>
+        <a:round/>
+      </a:ln>
+    </cs:spPr>
+  </cs:seriesLine>
+  <cs:title>
+    <cs:lnRef idx="0"/>
+    <cs:fillRef idx="0"/>
+    <cs:effectRef idx="0"/>
+    <cs:fontRef idx="minor">
+      <a:schemeClr val="tx1">
+        <a:lumMod val="65000"/>
+        <a:lumOff val="35000"/>
+      </a:schemeClr>
+    </cs:fontRef>
+    <cs:defRPr sz="1400" b="0" kern="1200" spc="0" baseline="0"/>
+  </cs:title>
+  <cs:trendline>
+    <cs:lnRef idx="0">
+      <cs:styleClr val="auto"/>
+    </cs:lnRef>
+    <cs:fillRef idx="0"/>
+    <cs:effectRef idx="0"/>
+    <cs:fontRef idx="minor">
+      <a:schemeClr val="tx1"/>
+    </cs:fontRef>
+    <cs:spPr>
+      <a:ln w="19050" cap="rnd">
+        <a:solidFill>
+          <a:schemeClr val="phClr"/>
+        </a:solidFill>
+        <a:prstDash val="sysDot"/>
+      </a:ln>
+    </cs:spPr>
+  </cs:trendline>
+  <cs:trendlineLabel>
+    <cs:lnRef idx="0"/>
+    <cs:fillRef idx="0"/>
+    <cs:effectRef idx="0"/>
+    <cs:fontRef idx="minor">
+      <a:schemeClr val="tx1">
+        <a:lumMod val="65000"/>
+        <a:lumOff val="35000"/>
+      </a:schemeClr>
+    </cs:fontRef>
+    <cs:defRPr sz="900" kern="1200"/>
+  </cs:trendlineLabel>
+  <cs:upBar>
+    <cs:lnRef idx="0"/>
+    <cs:fillRef idx="0"/>
+    <cs:effectRef idx="0"/>
+    <cs:fontRef idx="minor">
+      <a:schemeClr val="dk1"/>
+    </cs:fontRef>
+    <cs:spPr>
+      <a:solidFill>
+        <a:schemeClr val="lt1"/>
+      </a:solidFill>
+      <a:ln w="9525">
+        <a:solidFill>
+          <a:schemeClr val="tx1">
+            <a:lumMod val="15000"/>
+            <a:lumOff val="85000"/>
+          </a:schemeClr>
+        </a:solidFill>
+      </a:ln>
+    </cs:spPr>
+  </cs:upBar>
+  <cs:valueAxis>
+    <cs:lnRef idx="0"/>
+    <cs:fillRef idx="0"/>
+    <cs:effectRef idx="0"/>
+    <cs:fontRef idx="minor">
+      <a:schemeClr val="tx1">
+        <a:lumMod val="65000"/>
+        <a:lumOff val="35000"/>
+      </a:schemeClr>
+    </cs:fontRef>
+    <cs:defRPr sz="900" kern="1200"/>
+  </cs:valueAxis>
+  <cs:wall>
+    <cs:lnRef idx="0"/>
+    <cs:fillRef idx="0"/>
+    <cs:effectRef idx="0"/>
+    <cs:fontRef idx="minor">
+      <a:schemeClr val="tx1"/>
+    </cs:fontRef>
+    <cs:spPr>
+      <a:noFill/>
+      <a:ln>
+        <a:noFill/>
+      </a:ln>
+    </cs:spPr>
+  </cs:wall>
+</cs:chartStyle>
+</file>
+
+<file path=word/charts/style16.xml><?xml version="1.0" encoding="utf-8"?>
+<cs:chartStyle xmlns:cs="http://schemas.microsoft.com/office/drawing/2012/chartStyle" xmlns:a="http://schemas.openxmlformats.org/drawingml/2006/main" id="227">
+  <cs:axisTitle>
+    <cs:lnRef idx="0"/>
+    <cs:fillRef idx="0"/>
+    <cs:effectRef idx="0"/>
+    <cs:fontRef idx="minor">
+      <a:schemeClr val="tx1">
+        <a:lumMod val="65000"/>
+        <a:lumOff val="35000"/>
+      </a:schemeClr>
+    </cs:fontRef>
+    <cs:defRPr sz="1000" kern="1200"/>
+  </cs:axisTitle>
+  <cs:categoryAxis>
+    <cs:lnRef idx="0"/>
+    <cs:fillRef idx="0"/>
+    <cs:effectRef idx="0"/>
+    <cs:fontRef idx="minor">
+      <a:schemeClr val="tx1">
+        <a:lumMod val="65000"/>
+        <a:lumOff val="35000"/>
+      </a:schemeClr>
+    </cs:fontRef>
+    <cs:spPr>
+      <a:ln w="9525" cap="flat" cmpd="sng" algn="ctr">
+        <a:solidFill>
+          <a:schemeClr val="tx1">
+            <a:lumMod val="15000"/>
+            <a:lumOff val="85000"/>
+          </a:schemeClr>
+        </a:solidFill>
+        <a:round/>
+      </a:ln>
+    </cs:spPr>
+    <cs:defRPr sz="900" kern="1200"/>
+  </cs:categoryAxis>
+  <cs:chartArea mods="allowNoFillOverride allowNoLineOverride">
+    <cs:lnRef idx="0"/>
+    <cs:fillRef idx="0"/>
+    <cs:effectRef idx="0"/>
+    <cs:fontRef idx="minor">
+      <a:schemeClr val="tx1"/>
+    </cs:fontRef>
+    <cs:spPr>
+      <a:solidFill>
+        <a:schemeClr val="bg1"/>
+      </a:solidFill>
+      <a:ln w="9525" cap="flat" cmpd="sng" algn="ctr">
+        <a:solidFill>
+          <a:schemeClr val="tx1">
+            <a:lumMod val="15000"/>
+            <a:lumOff val="85000"/>
+          </a:schemeClr>
+        </a:solidFill>
+        <a:round/>
+      </a:ln>
+    </cs:spPr>
+    <cs:defRPr sz="1000" kern="1200"/>
+  </cs:chartArea>
+  <cs:dataLabel>
+    <cs:lnRef idx="0"/>
+    <cs:fillRef idx="0"/>
+    <cs:effectRef idx="0"/>
+    <cs:fontRef idx="minor">
+      <a:schemeClr val="tx1">
+        <a:lumMod val="75000"/>
+        <a:lumOff val="25000"/>
+      </a:schemeClr>
+    </cs:fontRef>
+    <cs:defRPr sz="900" kern="1200"/>
+  </cs:dataLabel>
+  <cs:dataLabelCallout>
+    <cs:lnRef idx="0"/>
+    <cs:fillRef idx="0"/>
+    <cs:effectRef idx="0"/>
+    <cs:fontRef idx="minor">
+      <a:schemeClr val="dk1">
+        <a:lumMod val="65000"/>
+        <a:lumOff val="35000"/>
+      </a:schemeClr>
+    </cs:fontRef>
+    <cs:spPr>
+      <a:solidFill>
+        <a:schemeClr val="lt1"/>
+      </a:solidFill>
+      <a:ln>
+        <a:solidFill>
+          <a:schemeClr val="dk1">
+            <a:lumMod val="25000"/>
+            <a:lumOff val="75000"/>
+          </a:schemeClr>
+        </a:solidFill>
+      </a:ln>
+    </cs:spPr>
+    <cs:defRPr sz="900" kern="1200"/>
+    <cs:bodyPr rot="0" spcFirstLastPara="1" vertOverflow="clip" horzOverflow="clip" vert="horz" wrap="square" lIns="36576" tIns="18288" rIns="36576" bIns="18288" anchor="ctr" anchorCtr="1">
+      <a:spAutoFit/>
+    </cs:bodyPr>
+  </cs:dataLabelCallout>
+  <cs:dataPoint>
+    <cs:lnRef idx="0"/>
+    <cs:fillRef idx="1">
+      <cs:styleClr val="auto"/>
+    </cs:fillRef>
+    <cs:effectRef idx="0"/>
+    <cs:fontRef idx="minor">
+      <a:schemeClr val="tx1"/>
+    </cs:fontRef>
+    <cs:spPr>
+      <a:solidFill>
+        <a:schemeClr val="phClr"/>
+      </a:solidFill>
+    </cs:spPr>
+  </cs:dataPoint>
+  <cs:dataPoint3D>
+    <cs:lnRef idx="0"/>
+    <cs:fillRef idx="1">
+      <cs:styleClr val="auto"/>
+    </cs:fillRef>
+    <cs:effectRef idx="0"/>
+    <cs:fontRef idx="minor">
+      <a:schemeClr val="tx1"/>
+    </cs:fontRef>
+    <cs:spPr>
+      <a:solidFill>
+        <a:schemeClr val="phClr"/>
+      </a:solidFill>
+    </cs:spPr>
+  </cs:dataPoint3D>
+  <cs:dataPointLine>
+    <cs:lnRef idx="0">
+      <cs:styleClr val="auto"/>
+    </cs:lnRef>
+    <cs:fillRef idx="1"/>
+    <cs:effectRef idx="0"/>
+    <cs:fontRef idx="minor">
+      <a:schemeClr val="tx1"/>
+    </cs:fontRef>
+    <cs:spPr>
+      <a:ln w="28575" cap="rnd">
+        <a:solidFill>
+          <a:schemeClr val="phClr"/>
+        </a:solidFill>
+        <a:round/>
+      </a:ln>
+    </cs:spPr>
+  </cs:dataPointLine>
+  <cs:dataPointMarker>
+    <cs:lnRef idx="0">
+      <cs:styleClr val="auto"/>
+    </cs:lnRef>
+    <cs:fillRef idx="1">
+      <cs:styleClr val="auto"/>
+    </cs:fillRef>
+    <cs:effectRef idx="0"/>
+    <cs:fontRef idx="minor">
+      <a:schemeClr val="tx1"/>
+    </cs:fontRef>
+    <cs:spPr>
+      <a:solidFill>
+        <a:schemeClr val="phClr"/>
+      </a:solidFill>
+      <a:ln w="9525">
+        <a:solidFill>
+          <a:schemeClr val="phClr"/>
+        </a:solidFill>
+      </a:ln>
+    </cs:spPr>
+  </cs:dataPointMarker>
+  <cs:dataPointMarkerLayout symbol="circle" size="5"/>
+  <cs:dataPointWireframe>
+    <cs:lnRef idx="0">
+      <cs:styleClr val="auto"/>
+    </cs:lnRef>
+    <cs:fillRef idx="1"/>
+    <cs:effectRef idx="0"/>
+    <cs:fontRef idx="minor">
+      <a:schemeClr val="tx1"/>
+    </cs:fontRef>
+    <cs:spPr>
+      <a:ln w="9525" cap="rnd">
+        <a:solidFill>
+          <a:schemeClr val="phClr"/>
+        </a:solidFill>
+        <a:round/>
+      </a:ln>
+    </cs:spPr>
+  </cs:dataPointWireframe>
+  <cs:dataTable>
+    <cs:lnRef idx="0"/>
+    <cs:fillRef idx="0"/>
+    <cs:effectRef idx="0"/>
+    <cs:fontRef idx="minor">
+      <a:schemeClr val="tx1">
+        <a:lumMod val="65000"/>
+        <a:lumOff val="35000"/>
+      </a:schemeClr>
+    </cs:fontRef>
+    <cs:spPr>
+      <a:noFill/>
+      <a:ln w="9525" cap="flat" cmpd="sng" algn="ctr">
+        <a:solidFill>
+          <a:schemeClr val="tx1">
+            <a:lumMod val="15000"/>
+            <a:lumOff val="85000"/>
+          </a:schemeClr>
+        </a:solidFill>
+        <a:round/>
+      </a:ln>
+    </cs:spPr>
+    <cs:defRPr sz="900" kern="1200"/>
+  </cs:dataTable>
+  <cs:downBar>
+    <cs:lnRef idx="0"/>
+    <cs:fillRef idx="0"/>
+    <cs:effectRef idx="0"/>
+    <cs:fontRef idx="minor">
+      <a:schemeClr val="dk1"/>
+    </cs:fontRef>
+    <cs:spPr>
+      <a:solidFill>
+        <a:schemeClr val="dk1">
+          <a:lumMod val="65000"/>
+          <a:lumOff val="35000"/>
+        </a:schemeClr>
+      </a:solidFill>
+      <a:ln w="9525">
+        <a:solidFill>
+          <a:schemeClr val="tx1">
+            <a:lumMod val="65000"/>
+            <a:lumOff val="35000"/>
+          </a:schemeClr>
+        </a:solidFill>
+      </a:ln>
+    </cs:spPr>
+  </cs:downBar>
+  <cs:dropLine>
+    <cs:lnRef idx="0"/>
+    <cs:fillRef idx="0"/>
+    <cs:effectRef idx="0"/>
+    <cs:fontRef idx="minor">
+      <a:schemeClr val="tx1"/>
+    </cs:fontRef>
+    <cs:spPr>
+      <a:ln w="9525" cap="flat" cmpd="sng" algn="ctr">
+        <a:solidFill>
+          <a:schemeClr val="tx1">
+            <a:lumMod val="35000"/>
+            <a:lumOff val="65000"/>
+          </a:schemeClr>
+        </a:solidFill>
+        <a:round/>
+      </a:ln>
+    </cs:spPr>
+  </cs:dropLine>
+  <cs:errorBar>
+    <cs:lnRef idx="0"/>
+    <cs:fillRef idx="0"/>
+    <cs:effectRef idx="0"/>
+    <cs:fontRef idx="minor">
+      <a:schemeClr val="tx1"/>
+    </cs:fontRef>
+    <cs:spPr>
+      <a:ln w="9525" cap="flat" cmpd="sng" algn="ctr">
+        <a:solidFill>
+          <a:schemeClr val="tx1">
+            <a:lumMod val="65000"/>
+            <a:lumOff val="35000"/>
+          </a:schemeClr>
+        </a:solidFill>
+        <a:round/>
+      </a:ln>
+    </cs:spPr>
+  </cs:errorBar>
+  <cs:floor>
+    <cs:lnRef idx="0"/>
+    <cs:fillRef idx="0"/>
+    <cs:effectRef idx="0"/>
+    <cs:fontRef idx="minor">
+      <a:schemeClr val="tx1"/>
+    </cs:fontRef>
+    <cs:spPr>
+      <a:noFill/>
+      <a:ln>
+        <a:noFill/>
+      </a:ln>
+    </cs:spPr>
+  </cs:floor>
+  <cs:gridlineMajor>
+    <cs:lnRef idx="0"/>
+    <cs:fillRef idx="0"/>
+    <cs:effectRef idx="0"/>
+    <cs:fontRef idx="minor">
+      <a:schemeClr val="tx1"/>
+    </cs:fontRef>
+    <cs:spPr>
+      <a:ln w="9525" cap="flat" cmpd="sng" algn="ctr">
+        <a:solidFill>
+          <a:schemeClr val="tx1">
+            <a:lumMod val="15000"/>
+            <a:lumOff val="85000"/>
+          </a:schemeClr>
+        </a:solidFill>
+        <a:round/>
+      </a:ln>
+    </cs:spPr>
+  </cs:gridlineMajor>
+  <cs:gridlineMinor>
+    <cs:lnRef idx="0"/>
+    <cs:fillRef idx="0"/>
+    <cs:effectRef idx="0"/>
+    <cs:fontRef idx="minor">
+      <a:schemeClr val="tx1"/>
+    </cs:fontRef>
+    <cs:spPr>
+      <a:ln w="9525" cap="flat" cmpd="sng" algn="ctr">
+        <a:solidFill>
+          <a:schemeClr val="tx1">
+            <a:lumMod val="5000"/>
+            <a:lumOff val="95000"/>
+          </a:schemeClr>
+        </a:solidFill>
+        <a:round/>
+      </a:ln>
+    </cs:spPr>
+  </cs:gridlineMinor>
+  <cs:hiLoLine>
+    <cs:lnRef idx="0"/>
+    <cs:fillRef idx="0"/>
+    <cs:effectRef idx="0"/>
+    <cs:fontRef idx="minor">
+      <a:schemeClr val="tx1"/>
+    </cs:fontRef>
+    <cs:spPr>
+      <a:ln w="9525" cap="flat" cmpd="sng" algn="ctr">
+        <a:solidFill>
+          <a:schemeClr val="tx1">
+            <a:lumMod val="75000"/>
+            <a:lumOff val="25000"/>
+          </a:schemeClr>
+        </a:solidFill>
+        <a:round/>
+      </a:ln>
+    </cs:spPr>
+  </cs:hiLoLine>
+  <cs:leaderLine>
+    <cs:lnRef idx="0"/>
+    <cs:fillRef idx="0"/>
+    <cs:effectRef idx="0"/>
+    <cs:fontRef idx="minor">
+      <a:schemeClr val="tx1"/>
+    </cs:fontRef>
+    <cs:spPr>
+      <a:ln w="9525" cap="flat" cmpd="sng" algn="ctr">
+        <a:solidFill>
+          <a:schemeClr val="tx1">
+            <a:lumMod val="35000"/>
+            <a:lumOff val="65000"/>
+          </a:schemeClr>
+        </a:solidFill>
+        <a:round/>
+      </a:ln>
+    </cs:spPr>
+  </cs:leaderLine>
+  <cs:legend>
+    <cs:lnRef idx="0"/>
+    <cs:fillRef idx="0"/>
+    <cs:effectRef idx="0"/>
+    <cs:fontRef idx="minor">
+      <a:schemeClr val="tx1">
+        <a:lumMod val="65000"/>
+        <a:lumOff val="35000"/>
+      </a:schemeClr>
+    </cs:fontRef>
+    <cs:defRPr sz="900" kern="1200"/>
+  </cs:legend>
+  <cs:plotArea mods="allowNoFillOverride allowNoLineOverride">
+    <cs:lnRef idx="0"/>
+    <cs:fillRef idx="0"/>
+    <cs:effectRef idx="0"/>
+    <cs:fontRef idx="minor">
+      <a:schemeClr val="tx1"/>
+    </cs:fontRef>
+  </cs:plotArea>
+  <cs:plotArea3D mods="allowNoFillOverride allowNoLineOverride">
+    <cs:lnRef idx="0"/>
+    <cs:fillRef idx="0"/>
+    <cs:effectRef idx="0"/>
+    <cs:fontRef idx="minor">
+      <a:schemeClr val="tx1"/>
+    </cs:fontRef>
+  </cs:plotArea3D>
+  <cs:seriesAxis>
+    <cs:lnRef idx="0"/>
+    <cs:fillRef idx="0"/>
+    <cs:effectRef idx="0"/>
+    <cs:fontRef idx="minor">
+      <a:schemeClr val="tx1">
+        <a:lumMod val="65000"/>
+        <a:lumOff val="35000"/>
+      </a:schemeClr>
+    </cs:fontRef>
+    <cs:defRPr sz="900" kern="1200"/>
+  </cs:seriesAxis>
+  <cs:seriesLine>
+    <cs:lnRef idx="0"/>
+    <cs:fillRef idx="0"/>
+    <cs:effectRef idx="0"/>
+    <cs:fontRef idx="minor">
+      <a:schemeClr val="tx1"/>
+    </cs:fontRef>
+    <cs:spPr>
+      <a:ln w="9525" cap="flat" cmpd="sng" algn="ctr">
+        <a:solidFill>
+          <a:schemeClr val="tx1">
+            <a:lumMod val="35000"/>
+            <a:lumOff val="65000"/>
+          </a:schemeClr>
+        </a:solidFill>
+        <a:round/>
+      </a:ln>
+    </cs:spPr>
+  </cs:seriesLine>
+  <cs:title>
+    <cs:lnRef idx="0"/>
+    <cs:fillRef idx="0"/>
+    <cs:effectRef idx="0"/>
+    <cs:fontRef idx="minor">
+      <a:schemeClr val="tx1">
+        <a:lumMod val="65000"/>
+        <a:lumOff val="35000"/>
+      </a:schemeClr>
+    </cs:fontRef>
+    <cs:defRPr sz="1400" b="0" kern="1200" spc="0" baseline="0"/>
+  </cs:title>
+  <cs:trendline>
+    <cs:lnRef idx="0">
+      <cs:styleClr val="auto"/>
+    </cs:lnRef>
+    <cs:fillRef idx="0"/>
+    <cs:effectRef idx="0"/>
+    <cs:fontRef idx="minor">
+      <a:schemeClr val="tx1"/>
+    </cs:fontRef>
+    <cs:spPr>
+      <a:ln w="19050" cap="rnd">
+        <a:solidFill>
+          <a:schemeClr val="phClr"/>
+        </a:solidFill>
+        <a:prstDash val="sysDot"/>
+      </a:ln>
+    </cs:spPr>
+  </cs:trendline>
+  <cs:trendlineLabel>
+    <cs:lnRef idx="0"/>
+    <cs:fillRef idx="0"/>
+    <cs:effectRef idx="0"/>
+    <cs:fontRef idx="minor">
+      <a:schemeClr val="tx1">
+        <a:lumMod val="65000"/>
+        <a:lumOff val="35000"/>
+      </a:schemeClr>
+    </cs:fontRef>
+    <cs:defRPr sz="900" kern="1200"/>
+  </cs:trendlineLabel>
+  <cs:upBar>
+    <cs:lnRef idx="0"/>
+    <cs:fillRef idx="0"/>
+    <cs:effectRef idx="0"/>
+    <cs:fontRef idx="minor">
+      <a:schemeClr val="dk1"/>
+    </cs:fontRef>
+    <cs:spPr>
+      <a:solidFill>
+        <a:schemeClr val="lt1"/>
+      </a:solidFill>
+      <a:ln w="9525">
+        <a:solidFill>
+          <a:schemeClr val="tx1">
+            <a:lumMod val="15000"/>
+            <a:lumOff val="85000"/>
+          </a:schemeClr>
+        </a:solidFill>
+      </a:ln>
+    </cs:spPr>
+  </cs:upBar>
+  <cs:valueAxis>
+    <cs:lnRef idx="0"/>
+    <cs:fillRef idx="0"/>
+    <cs:effectRef idx="0"/>
+    <cs:fontRef idx="minor">
+      <a:schemeClr val="tx1">
+        <a:lumMod val="65000"/>
+        <a:lumOff val="35000"/>
+      </a:schemeClr>
+    </cs:fontRef>
+    <cs:defRPr sz="900" kern="1200"/>
+  </cs:valueAxis>
+  <cs:wall>
+    <cs:lnRef idx="0"/>
+    <cs:fillRef idx="0"/>
+    <cs:effectRef idx="0"/>
+    <cs:fontRef idx="minor">
+      <a:schemeClr val="tx1"/>
+    </cs:fontRef>
+    <cs:spPr>
+      <a:noFill/>
+      <a:ln>
+        <a:noFill/>
+      </a:ln>
+    </cs:spPr>
+  </cs:wall>
+</cs:chartStyle>
+</file>
+
 <file path=word/charts/style2.xml><?xml version="1.0" encoding="utf-8"?>
 <cs:chartStyle xmlns:cs="http://schemas.microsoft.com/office/drawing/2012/chartStyle" xmlns:a="http://schemas.openxmlformats.org/drawingml/2006/main" id="227">
   <cs:axisTitle>
@@ -20786,7 +22902,7 @@
 </file>
 
 <file path=customXml/itemProps1.xml><?xml version="1.0" encoding="utf-8"?>
-<ds:datastoreItem xmlns:ds="http://schemas.openxmlformats.org/officeDocument/2006/customXml" ds:itemID="{F8D1409B-0FC9-4BFB-BEEC-0949C327C9F6}">
+<ds:datastoreItem xmlns:ds="http://schemas.openxmlformats.org/officeDocument/2006/customXml" ds:itemID="{0D46AE85-1283-45F5-B9C1-B8F7901667DA}">
   <ds:schemaRefs>
     <ds:schemaRef ds:uri="http://schemas.openxmlformats.org/officeDocument/2006/bibliography"/>
   </ds:schemaRefs>

</xml_diff>